<commit_message>
updated list of stakeholders
</commit_message>
<xml_diff>
--- a/ProjectDocuments/01_Planning/07_Communication_Management_Plan.docx
+++ b/ProjectDocuments/01_Planning/07_Communication_Management_Plan.docx
@@ -1,6 +1,6 @@
 
 <file path=word/document.xml><?xml version="1.0" encoding="utf-8"?>
-<w:document xmlns:ve="http://schemas.openxmlformats.org/markup-compatibility/2006" xmlns:o="urn:schemas-microsoft-com:office:office" xmlns:r="http://schemas.openxmlformats.org/officeDocument/2006/relationships" xmlns:m="http://schemas.openxmlformats.org/officeDocument/2006/math" xmlns:v="urn:schemas-microsoft-com:vml" xmlns:wp="http://schemas.openxmlformats.org/drawingml/2006/wordprocessingDrawing" xmlns:w10="urn:schemas-microsoft-com:office:word" xmlns:w="http://schemas.openxmlformats.org/wordprocessingml/2006/main" xmlns:wne="http://schemas.microsoft.com/office/word/2006/wordml">
+<w:document xmlns:wpc="http://schemas.microsoft.com/office/word/2010/wordprocessingCanvas" xmlns:cx="http://schemas.microsoft.com/office/drawing/2014/chartex" xmlns:cx1="http://schemas.microsoft.com/office/drawing/2015/9/8/chartex" xmlns:mc="http://schemas.openxmlformats.org/markup-compatibility/2006" xmlns:o="urn:schemas-microsoft-com:office:office" xmlns:r="http://schemas.openxmlformats.org/officeDocument/2006/relationships" xmlns:m="http://schemas.openxmlformats.org/officeDocument/2006/math" xmlns:v="urn:schemas-microsoft-com:vml" xmlns:wp14="http://schemas.microsoft.com/office/word/2010/wordprocessingDrawing" xmlns:wp="http://schemas.openxmlformats.org/drawingml/2006/wordprocessingDrawing" xmlns:w10="urn:schemas-microsoft-com:office:word" xmlns:w="http://schemas.openxmlformats.org/wordprocessingml/2006/main" xmlns:w14="http://schemas.microsoft.com/office/word/2010/wordml" xmlns:w15="http://schemas.microsoft.com/office/word/2012/wordml" xmlns:w16se="http://schemas.microsoft.com/office/word/2015/wordml/symex" xmlns:wpg="http://schemas.microsoft.com/office/word/2010/wordprocessingGroup" xmlns:wpi="http://schemas.microsoft.com/office/word/2010/wordprocessingInk" xmlns:wne="http://schemas.microsoft.com/office/word/2006/wordml" xmlns:wps="http://schemas.microsoft.com/office/word/2010/wordprocessingShape" mc:Ignorable="w14 w15 w16se wp14">
   <w:body>
     <w:p>
       <w:pPr>
@@ -494,8 +494,6 @@
       <w:r>
         <w:br w:type="page"/>
       </w:r>
-      <w:bookmarkStart w:id="0" w:name="_GoBack"/>
-      <w:bookmarkEnd w:id="0"/>
     </w:p>
     <w:p/>
     <w:p>
@@ -566,6 +564,7 @@
           <w:docPartUnique/>
         </w:docPartObj>
       </w:sdtPr>
+      <w:sdtEndPr/>
       <w:sdtContent>
         <w:p>
           <w:pPr>
@@ -1677,10 +1676,10 @@
           <w:szCs w:val="28"/>
         </w:rPr>
       </w:pPr>
-      <w:bookmarkStart w:id="1" w:name="_Toc515458326"/>
-      <w:bookmarkStart w:id="2" w:name="_Toc6062625"/>
-      <w:bookmarkStart w:id="3" w:name="_Toc6071001"/>
-      <w:bookmarkStart w:id="4" w:name="_Toc6072681"/>
+      <w:bookmarkStart w:id="0" w:name="_Toc515458326"/>
+      <w:bookmarkStart w:id="1" w:name="_Toc6062625"/>
+      <w:bookmarkStart w:id="2" w:name="_Toc6071001"/>
+      <w:bookmarkStart w:id="3" w:name="_Toc6072681"/>
       <w:r>
         <w:rPr>
           <w:rFonts w:asciiTheme="minorHAnsi" w:hAnsiTheme="minorHAnsi"/>
@@ -1691,10 +1690,10 @@
         <w:lastRenderedPageBreak/>
         <w:t>Introduction</w:t>
       </w:r>
+      <w:bookmarkEnd w:id="0"/>
       <w:bookmarkEnd w:id="1"/>
       <w:bookmarkEnd w:id="2"/>
       <w:bookmarkEnd w:id="3"/>
-      <w:bookmarkEnd w:id="4"/>
     </w:p>
     <w:p>
       <w:pPr>
@@ -1704,8 +1703,8 @@
       </w:pPr>
     </w:p>
     <w:p>
-      <w:bookmarkStart w:id="5" w:name="_Toc515458327"/>
-      <w:bookmarkStart w:id="6" w:name="_Toc6062626"/>
+      <w:bookmarkStart w:id="4" w:name="_Toc515458327"/>
+      <w:bookmarkStart w:id="5" w:name="_Toc6062626"/>
       <w:r>
         <w:t>This Communications Management Plan sets the communications framework for this project.  It will serve as a guide for communications throughout the life of the project and will be updated as communication needs change.  This plan identifies and defines the roles of persons involved in this project.  It also includes a communications matrix which maps the communication requirements of this project.  An in-depth guide for conducting meetings details both the communications rules and how the meetings will be conducted, ensuring successful meetings.  A project team directory is included to provide contact information for all stakeholders directly involved in the project.</w:t>
       </w:r>
@@ -1720,8 +1719,8 @@
           <w:szCs w:val="28"/>
         </w:rPr>
       </w:pPr>
-      <w:bookmarkStart w:id="7" w:name="_Toc6071002"/>
-      <w:bookmarkStart w:id="8" w:name="_Toc6072682"/>
+      <w:bookmarkStart w:id="6" w:name="_Toc6071002"/>
+      <w:bookmarkStart w:id="7" w:name="_Toc6072682"/>
       <w:r>
         <w:rPr>
           <w:rFonts w:asciiTheme="minorHAnsi" w:hAnsiTheme="minorHAnsi"/>
@@ -1741,15 +1740,15 @@
         </w:rPr>
         <w:t xml:space="preserve"> Management Approach</w:t>
       </w:r>
+      <w:bookmarkEnd w:id="4"/>
       <w:bookmarkEnd w:id="5"/>
       <w:bookmarkEnd w:id="6"/>
       <w:bookmarkEnd w:id="7"/>
-      <w:bookmarkEnd w:id="8"/>
     </w:p>
     <w:p/>
     <w:p>
-      <w:bookmarkStart w:id="9" w:name="_Toc515458328"/>
-      <w:bookmarkStart w:id="10" w:name="_Toc6062627"/>
+      <w:bookmarkStart w:id="8" w:name="_Toc515458328"/>
+      <w:bookmarkStart w:id="9" w:name="_Toc6062627"/>
       <w:r>
         <w:t xml:space="preserve">The Project Manager will take a proactive role in ensuring effective communications on this project.  The communications requirements are documented in the Communications Matrix presented in this document.  The Communications Matrix will be used as the guide for what information to communicate, who is to do the communicating, when to communicate it and to whom to communicate.  </w:t>
       </w:r>
@@ -1770,10 +1769,10 @@
           <w:szCs w:val="28"/>
         </w:rPr>
       </w:pPr>
-      <w:bookmarkStart w:id="11" w:name="_Toc6071003"/>
-      <w:bookmarkStart w:id="12" w:name="_Toc6072683"/>
+      <w:bookmarkStart w:id="10" w:name="_Toc6071003"/>
+      <w:bookmarkStart w:id="11" w:name="_Toc6072683"/>
+      <w:bookmarkEnd w:id="8"/>
       <w:bookmarkEnd w:id="9"/>
-      <w:bookmarkEnd w:id="10"/>
       <w:r>
         <w:rPr>
           <w:rFonts w:asciiTheme="minorHAnsi" w:hAnsiTheme="minorHAnsi"/>
@@ -1784,8 +1783,8 @@
         <w:lastRenderedPageBreak/>
         <w:t>Communication Management Constraints</w:t>
       </w:r>
+      <w:bookmarkEnd w:id="10"/>
       <w:bookmarkEnd w:id="11"/>
-      <w:bookmarkEnd w:id="12"/>
     </w:p>
     <w:p>
       <w:r>
@@ -1803,8 +1802,8 @@
           <w:szCs w:val="28"/>
         </w:rPr>
       </w:pPr>
-      <w:bookmarkStart w:id="13" w:name="_Toc6071004"/>
-      <w:bookmarkStart w:id="14" w:name="_Toc6072684"/>
+      <w:bookmarkStart w:id="12" w:name="_Toc6071004"/>
+      <w:bookmarkStart w:id="13" w:name="_Toc6072684"/>
       <w:r>
         <w:rPr>
           <w:rFonts w:asciiTheme="minorHAnsi" w:hAnsiTheme="minorHAnsi"/>
@@ -1815,13 +1814,13 @@
         <w:lastRenderedPageBreak/>
         <w:t>Stakeholder Communication Requirements</w:t>
       </w:r>
+      <w:bookmarkEnd w:id="12"/>
       <w:bookmarkEnd w:id="13"/>
-      <w:bookmarkEnd w:id="14"/>
     </w:p>
     <w:p>
-      <w:bookmarkStart w:id="15" w:name="_Toc515458330"/>
-      <w:bookmarkStart w:id="16" w:name="_Toc6062629"/>
-      <w:bookmarkStart w:id="17" w:name="_Toc212983619"/>
+      <w:bookmarkStart w:id="14" w:name="_Toc515458330"/>
+      <w:bookmarkStart w:id="15" w:name="_Toc6062629"/>
+      <w:bookmarkStart w:id="16" w:name="_Toc212983619"/>
       <w:r>
         <w:t xml:space="preserve">As part of identifying all project stakeholders, the project manager will communicate with each stakeholder in order to determine their preferred frequency and method of communication.  This feedback will be maintained by the project manager in the project’s Stakeholder Register.  Standard project communications will occur in accordance with the Communication Matrix; however, depending on the identified stakeholder communication requirements, individual communication is acceptable and within the constraints outlined for this project.  </w:t>
       </w:r>
@@ -1848,10 +1847,10 @@
           <w:szCs w:val="28"/>
         </w:rPr>
       </w:pPr>
-      <w:bookmarkStart w:id="18" w:name="_Toc6071005"/>
-      <w:bookmarkStart w:id="19" w:name="_Toc6072685"/>
+      <w:bookmarkStart w:id="17" w:name="_Toc6071005"/>
+      <w:bookmarkStart w:id="18" w:name="_Toc6072685"/>
+      <w:bookmarkEnd w:id="14"/>
       <w:bookmarkEnd w:id="15"/>
-      <w:bookmarkEnd w:id="16"/>
       <w:r>
         <w:rPr>
           <w:rFonts w:asciiTheme="minorHAnsi" w:hAnsiTheme="minorHAnsi"/>
@@ -1862,10 +1861,10 @@
         <w:lastRenderedPageBreak/>
         <w:t>Roles</w:t>
       </w:r>
+      <w:bookmarkEnd w:id="17"/>
       <w:bookmarkEnd w:id="18"/>
-      <w:bookmarkEnd w:id="19"/>
     </w:p>
-    <w:bookmarkEnd w:id="17"/>
+    <w:bookmarkEnd w:id="16"/>
     <w:p/>
     <w:p>
       <w:pPr>
@@ -1992,8 +1991,8 @@
           <w:szCs w:val="28"/>
         </w:rPr>
       </w:pPr>
-      <w:bookmarkStart w:id="20" w:name="_Toc6071006"/>
-      <w:bookmarkStart w:id="21" w:name="_Toc6072686"/>
+      <w:bookmarkStart w:id="19" w:name="_Toc6071006"/>
+      <w:bookmarkStart w:id="20" w:name="_Toc6072686"/>
       <w:r>
         <w:rPr>
           <w:rFonts w:asciiTheme="minorHAnsi" w:hAnsiTheme="minorHAnsi"/>
@@ -2004,8 +2003,8 @@
         <w:lastRenderedPageBreak/>
         <w:t>Project Team Directory</w:t>
       </w:r>
+      <w:bookmarkEnd w:id="19"/>
       <w:bookmarkEnd w:id="20"/>
-      <w:bookmarkEnd w:id="21"/>
     </w:p>
     <w:p>
       <w:pPr>
@@ -2031,19 +2030,19 @@
           <w:insideH w:val="single" w:sz="4" w:space="0" w:color="auto"/>
           <w:insideV w:val="single" w:sz="4" w:space="0" w:color="auto"/>
         </w:tblBorders>
-        <w:tblLook w:val="00A0"/>
+        <w:tblLook w:val="00A0" w:firstRow="1" w:lastRow="0" w:firstColumn="1" w:lastColumn="0" w:noHBand="0" w:noVBand="0"/>
       </w:tblPr>
       <w:tblGrid>
-        <w:gridCol w:w="1415"/>
-        <w:gridCol w:w="1397"/>
-        <w:gridCol w:w="1262"/>
-        <w:gridCol w:w="1594"/>
-        <w:gridCol w:w="3012"/>
+        <w:gridCol w:w="1408"/>
+        <w:gridCol w:w="1355"/>
+        <w:gridCol w:w="1350"/>
+        <w:gridCol w:w="1583"/>
+        <w:gridCol w:w="2984"/>
       </w:tblGrid>
       <w:tr>
         <w:tc>
           <w:tcPr>
-            <w:tcW w:w="1419" w:type="dxa"/>
+            <w:tcW w:w="1408" w:type="dxa"/>
             <w:shd w:val="clear" w:color="auto" w:fill="D9D9D9"/>
           </w:tcPr>
           <w:p>
@@ -2062,7 +2061,7 @@
         </w:tc>
         <w:tc>
           <w:tcPr>
-            <w:tcW w:w="1406" w:type="dxa"/>
+            <w:tcW w:w="1355" w:type="dxa"/>
             <w:shd w:val="clear" w:color="auto" w:fill="D9D9D9"/>
           </w:tcPr>
           <w:p>
@@ -2081,7 +2080,7 @@
         </w:tc>
         <w:tc>
           <w:tcPr>
-            <w:tcW w:w="1222" w:type="dxa"/>
+            <w:tcW w:w="1350" w:type="dxa"/>
             <w:shd w:val="clear" w:color="auto" w:fill="D9D9D9"/>
           </w:tcPr>
           <w:p>
@@ -2100,7 +2099,7 @@
         </w:tc>
         <w:tc>
           <w:tcPr>
-            <w:tcW w:w="1601" w:type="dxa"/>
+            <w:tcW w:w="1583" w:type="dxa"/>
             <w:shd w:val="clear" w:color="auto" w:fill="D9D9D9"/>
           </w:tcPr>
           <w:p>
@@ -2119,7 +2118,7 @@
         </w:tc>
         <w:tc>
           <w:tcPr>
-            <w:tcW w:w="3032" w:type="dxa"/>
+            <w:tcW w:w="2984" w:type="dxa"/>
             <w:shd w:val="clear" w:color="auto" w:fill="D9D9D9"/>
           </w:tcPr>
           <w:p>
@@ -2140,7 +2139,7 @@
       <w:tr>
         <w:tc>
           <w:tcPr>
-            <w:tcW w:w="1419" w:type="dxa"/>
+            <w:tcW w:w="1408" w:type="dxa"/>
           </w:tcPr>
           <w:p>
             <w:pPr>
@@ -2158,7 +2157,7 @@
         </w:tc>
         <w:tc>
           <w:tcPr>
-            <w:tcW w:w="1406" w:type="dxa"/>
+            <w:tcW w:w="1355" w:type="dxa"/>
           </w:tcPr>
           <w:p>
             <w:r>
@@ -2168,7 +2167,7 @@
         </w:tc>
         <w:tc>
           <w:tcPr>
-            <w:tcW w:w="1222" w:type="dxa"/>
+            <w:tcW w:w="1350" w:type="dxa"/>
           </w:tcPr>
           <w:p>
             <w:r>
@@ -2178,7 +2177,7 @@
         </w:tc>
         <w:tc>
           <w:tcPr>
-            <w:tcW w:w="1601" w:type="dxa"/>
+            <w:tcW w:w="1583" w:type="dxa"/>
           </w:tcPr>
           <w:p>
             <w:r>
@@ -2188,17 +2187,22 @@
         </w:tc>
         <w:tc>
           <w:tcPr>
-            <w:tcW w:w="3032" w:type="dxa"/>
+            <w:tcW w:w="2984" w:type="dxa"/>
             <w:vAlign w:val="center"/>
           </w:tcPr>
           <w:p>
             <w:pPr>
               <w:jc w:val="center"/>
+              <w:rPr>
+                <w:color w:val="000000" w:themeColor="text1"/>
+              </w:rPr>
             </w:pPr>
             <w:hyperlink r:id="rId8" w:history="1">
               <w:r>
                 <w:rPr>
                   <w:rStyle w:val="Hyperlink"/>
+                  <w:color w:val="000000" w:themeColor="text1"/>
+                  <w:u w:val="none"/>
                 </w:rPr>
                 <w:t>bogdan.cunita@nttdata.com</w:t>
               </w:r>
@@ -2209,7 +2213,7 @@
       <w:tr>
         <w:tc>
           <w:tcPr>
-            <w:tcW w:w="1419" w:type="dxa"/>
+            <w:tcW w:w="1408" w:type="dxa"/>
           </w:tcPr>
           <w:p>
             <w:pPr>
@@ -2227,7 +2231,7 @@
         </w:tc>
         <w:tc>
           <w:tcPr>
-            <w:tcW w:w="1406" w:type="dxa"/>
+            <w:tcW w:w="1355" w:type="dxa"/>
           </w:tcPr>
           <w:p>
             <w:r>
@@ -2237,7 +2241,7 @@
         </w:tc>
         <w:tc>
           <w:tcPr>
-            <w:tcW w:w="1222" w:type="dxa"/>
+            <w:tcW w:w="1350" w:type="dxa"/>
           </w:tcPr>
           <w:p>
             <w:r>
@@ -2247,7 +2251,7 @@
         </w:tc>
         <w:tc>
           <w:tcPr>
-            <w:tcW w:w="1601" w:type="dxa"/>
+            <w:tcW w:w="1583" w:type="dxa"/>
           </w:tcPr>
           <w:p>
             <w:r>
@@ -2257,17 +2261,22 @@
         </w:tc>
         <w:tc>
           <w:tcPr>
-            <w:tcW w:w="3032" w:type="dxa"/>
+            <w:tcW w:w="2984" w:type="dxa"/>
             <w:vAlign w:val="center"/>
           </w:tcPr>
           <w:p>
             <w:pPr>
               <w:jc w:val="center"/>
+              <w:rPr>
+                <w:color w:val="000000" w:themeColor="text1"/>
+              </w:rPr>
             </w:pPr>
             <w:hyperlink r:id="rId9" w:history="1">
               <w:r>
                 <w:rPr>
                   <w:rStyle w:val="Hyperlink"/>
+                  <w:color w:val="000000" w:themeColor="text1"/>
+                  <w:u w:val="none"/>
                 </w:rPr>
                 <w:t>bogdan.cunita@nttdata.com</w:t>
               </w:r>
@@ -2278,7 +2287,7 @@
       <w:tr>
         <w:tc>
           <w:tcPr>
-            <w:tcW w:w="1419" w:type="dxa"/>
+            <w:tcW w:w="1408" w:type="dxa"/>
           </w:tcPr>
           <w:p>
             <w:pPr>
@@ -2296,46 +2305,74 @@
         </w:tc>
         <w:tc>
           <w:tcPr>
-            <w:tcW w:w="1406" w:type="dxa"/>
+            <w:tcW w:w="1355" w:type="dxa"/>
           </w:tcPr>
           <w:p>
             <w:pPr>
               <w:rPr>
-                <w:color w:val="FF0000"/>
+                <w:color w:val="000000" w:themeColor="text1"/>
               </w:rPr>
             </w:pPr>
             <w:r>
               <w:rPr>
-                <w:color w:val="FF0000"/>
-              </w:rPr>
-              <w:t>HR</w:t>
-            </w:r>
-          </w:p>
-          <w:p/>
-        </w:tc>
-        <w:tc>
-          <w:tcPr>
-            <w:tcW w:w="1222" w:type="dxa"/>
-          </w:tcPr>
-          <w:p/>
-        </w:tc>
-        <w:tc>
-          <w:tcPr>
-            <w:tcW w:w="1601" w:type="dxa"/>
-          </w:tcPr>
-          <w:p/>
-        </w:tc>
-        <w:tc>
-          <w:tcPr>
-            <w:tcW w:w="3032" w:type="dxa"/>
-          </w:tcPr>
-          <w:p/>
+                <w:color w:val="000000" w:themeColor="text1"/>
+              </w:rPr>
+              <w:t>Daniel Stegeran</w:t>
+            </w:r>
+          </w:p>
+        </w:tc>
+        <w:tc>
+          <w:tcPr>
+            <w:tcW w:w="1350" w:type="dxa"/>
+          </w:tcPr>
+          <w:p>
+            <w:pPr>
+              <w:rPr>
+                <w:color w:val="000000" w:themeColor="text1"/>
+              </w:rPr>
+            </w:pPr>
+            <w:r>
+              <w:rPr>
+                <w:color w:val="000000" w:themeColor="text1"/>
+              </w:rPr>
+              <w:t>Head of Competence Area</w:t>
+            </w:r>
+          </w:p>
+        </w:tc>
+        <w:tc>
+          <w:tcPr>
+            <w:tcW w:w="1583" w:type="dxa"/>
+          </w:tcPr>
+          <w:p>
+            <w:r>
+              <w:t>-</w:t>
+            </w:r>
+          </w:p>
+        </w:tc>
+        <w:tc>
+          <w:tcPr>
+            <w:tcW w:w="2984" w:type="dxa"/>
+          </w:tcPr>
+          <w:p>
+            <w:pPr>
+              <w:jc w:val="center"/>
+              <w:rPr>
+                <w:color w:val="000000" w:themeColor="text1"/>
+              </w:rPr>
+            </w:pPr>
+            <w:r>
+              <w:rPr>
+                <w:color w:val="000000" w:themeColor="text1"/>
+              </w:rPr>
+              <w:t>daniel.stegeran@nttdata.ro</w:t>
+            </w:r>
+          </w:p>
         </w:tc>
       </w:tr>
       <w:tr>
         <w:tc>
           <w:tcPr>
-            <w:tcW w:w="1419" w:type="dxa"/>
+            <w:tcW w:w="1408" w:type="dxa"/>
           </w:tcPr>
           <w:p>
             <w:pPr>
@@ -2353,45 +2390,75 @@
         </w:tc>
         <w:tc>
           <w:tcPr>
-            <w:tcW w:w="1406" w:type="dxa"/>
+            <w:tcW w:w="1355" w:type="dxa"/>
           </w:tcPr>
           <w:p>
             <w:pPr>
               <w:rPr>
-                <w:color w:val="FF0000"/>
+                <w:b/>
+                <w:color w:val="000000" w:themeColor="text1"/>
               </w:rPr>
             </w:pPr>
             <w:r>
               <w:rPr>
-                <w:color w:val="FF0000"/>
-              </w:rPr>
-              <w:t>Delivery manager</w:t>
-            </w:r>
-          </w:p>
-        </w:tc>
-        <w:tc>
-          <w:tcPr>
-            <w:tcW w:w="1222" w:type="dxa"/>
-          </w:tcPr>
-          <w:p/>
-        </w:tc>
-        <w:tc>
-          <w:tcPr>
-            <w:tcW w:w="1601" w:type="dxa"/>
-          </w:tcPr>
-          <w:p/>
-        </w:tc>
-        <w:tc>
-          <w:tcPr>
-            <w:tcW w:w="3032" w:type="dxa"/>
-          </w:tcPr>
-          <w:p/>
+                <w:color w:val="000000" w:themeColor="text1"/>
+              </w:rPr>
+              <w:t>Adriana Olar</w:t>
+            </w:r>
+          </w:p>
+        </w:tc>
+        <w:tc>
+          <w:tcPr>
+            <w:tcW w:w="1350" w:type="dxa"/>
+          </w:tcPr>
+          <w:p>
+            <w:pPr>
+              <w:rPr>
+                <w:color w:val="000000" w:themeColor="text1"/>
+              </w:rPr>
+            </w:pPr>
+            <w:r>
+              <w:rPr>
+                <w:color w:val="000000" w:themeColor="text1"/>
+              </w:rPr>
+              <w:t>Workforce Manager</w:t>
+            </w:r>
+          </w:p>
+        </w:tc>
+        <w:tc>
+          <w:tcPr>
+            <w:tcW w:w="1583" w:type="dxa"/>
+          </w:tcPr>
+          <w:p>
+            <w:r>
+              <w:t>-</w:t>
+            </w:r>
+          </w:p>
+        </w:tc>
+        <w:tc>
+          <w:tcPr>
+            <w:tcW w:w="2984" w:type="dxa"/>
+          </w:tcPr>
+          <w:p>
+            <w:pPr>
+              <w:jc w:val="center"/>
+              <w:rPr>
+                <w:color w:val="000000" w:themeColor="text1"/>
+              </w:rPr>
+            </w:pPr>
+            <w:r>
+              <w:rPr>
+                <w:color w:val="000000" w:themeColor="text1"/>
+              </w:rPr>
+              <w:t>adriana.olar@nttdata.ro</w:t>
+            </w:r>
+          </w:p>
         </w:tc>
       </w:tr>
       <w:tr>
         <w:tc>
           <w:tcPr>
-            <w:tcW w:w="1419" w:type="dxa"/>
+            <w:tcW w:w="1408" w:type="dxa"/>
           </w:tcPr>
           <w:p>
             <w:pPr>
@@ -2409,45 +2476,75 @@
         </w:tc>
         <w:tc>
           <w:tcPr>
-            <w:tcW w:w="1406" w:type="dxa"/>
+            <w:tcW w:w="1355" w:type="dxa"/>
           </w:tcPr>
           <w:p>
             <w:pPr>
               <w:rPr>
-                <w:color w:val="FF0000"/>
+                <w:b/>
+                <w:color w:val="000000" w:themeColor="text1"/>
               </w:rPr>
             </w:pPr>
             <w:r>
               <w:rPr>
-                <w:color w:val="FF0000"/>
-              </w:rPr>
-              <w:t>Department manager</w:t>
-            </w:r>
-          </w:p>
-        </w:tc>
-        <w:tc>
-          <w:tcPr>
-            <w:tcW w:w="1222" w:type="dxa"/>
-          </w:tcPr>
-          <w:p/>
-        </w:tc>
-        <w:tc>
-          <w:tcPr>
-            <w:tcW w:w="1601" w:type="dxa"/>
-          </w:tcPr>
-          <w:p/>
-        </w:tc>
-        <w:tc>
-          <w:tcPr>
-            <w:tcW w:w="3032" w:type="dxa"/>
-          </w:tcPr>
-          <w:p/>
+                <w:color w:val="000000" w:themeColor="text1"/>
+              </w:rPr>
+              <w:t>Oana Vrabie</w:t>
+            </w:r>
+          </w:p>
+        </w:tc>
+        <w:tc>
+          <w:tcPr>
+            <w:tcW w:w="1350" w:type="dxa"/>
+          </w:tcPr>
+          <w:p>
+            <w:pPr>
+              <w:rPr>
+                <w:color w:val="000000" w:themeColor="text1"/>
+              </w:rPr>
+            </w:pPr>
+            <w:r>
+              <w:rPr>
+                <w:color w:val="000000" w:themeColor="text1"/>
+              </w:rPr>
+              <w:t>Workforce Manager</w:t>
+            </w:r>
+          </w:p>
+        </w:tc>
+        <w:tc>
+          <w:tcPr>
+            <w:tcW w:w="1583" w:type="dxa"/>
+          </w:tcPr>
+          <w:p>
+            <w:r>
+              <w:t>-</w:t>
+            </w:r>
+          </w:p>
+        </w:tc>
+        <w:tc>
+          <w:tcPr>
+            <w:tcW w:w="2984" w:type="dxa"/>
+          </w:tcPr>
+          <w:p>
+            <w:pPr>
+              <w:jc w:val="center"/>
+              <w:rPr>
+                <w:color w:val="000000" w:themeColor="text1"/>
+              </w:rPr>
+            </w:pPr>
+            <w:r>
+              <w:rPr>
+                <w:color w:val="000000" w:themeColor="text1"/>
+              </w:rPr>
+              <w:t>oana.vrabie@nttdata.ro</w:t>
+            </w:r>
+          </w:p>
         </w:tc>
       </w:tr>
       <w:tr>
         <w:tc>
           <w:tcPr>
-            <w:tcW w:w="1419" w:type="dxa"/>
+            <w:tcW w:w="1408" w:type="dxa"/>
           </w:tcPr>
           <w:p>
             <w:pPr>
@@ -2459,46 +2556,83 @@
               <w:rPr>
                 <w:b/>
               </w:rPr>
-              <w:t>Customer</w:t>
-            </w:r>
-          </w:p>
-        </w:tc>
-        <w:tc>
-          <w:tcPr>
-            <w:tcW w:w="1406" w:type="dxa"/>
-          </w:tcPr>
-          <w:p>
-            <w:r>
-              <w:rPr>
-                <w:color w:val="FF0000"/>
-              </w:rPr>
-              <w:t>Delivery manager</w:t>
-            </w:r>
-          </w:p>
-        </w:tc>
-        <w:tc>
-          <w:tcPr>
-            <w:tcW w:w="1222" w:type="dxa"/>
-          </w:tcPr>
-          <w:p/>
-        </w:tc>
-        <w:tc>
-          <w:tcPr>
-            <w:tcW w:w="1601" w:type="dxa"/>
-          </w:tcPr>
-          <w:p/>
-        </w:tc>
-        <w:tc>
-          <w:tcPr>
-            <w:tcW w:w="3032" w:type="dxa"/>
-          </w:tcPr>
-          <w:p/>
+              <w:t>Project Stakeholder</w:t>
+            </w:r>
+          </w:p>
+        </w:tc>
+        <w:tc>
+          <w:tcPr>
+            <w:tcW w:w="1355" w:type="dxa"/>
+          </w:tcPr>
+          <w:p>
+            <w:pPr>
+              <w:rPr>
+                <w:b/>
+                <w:color w:val="000000" w:themeColor="text1"/>
+              </w:rPr>
+            </w:pPr>
+            <w:r>
+              <w:rPr>
+                <w:color w:val="000000" w:themeColor="text1"/>
+              </w:rPr>
+              <w:t>Izabela Mihai</w:t>
+            </w:r>
+          </w:p>
+        </w:tc>
+        <w:tc>
+          <w:tcPr>
+            <w:tcW w:w="1350" w:type="dxa"/>
+          </w:tcPr>
+          <w:p>
+            <w:pPr>
+              <w:rPr>
+                <w:color w:val="000000" w:themeColor="text1"/>
+              </w:rPr>
+            </w:pPr>
+            <w:r>
+              <w:rPr>
+                <w:color w:val="000000" w:themeColor="text1"/>
+              </w:rPr>
+              <w:t>WFM Consultant</w:t>
+            </w:r>
+          </w:p>
+        </w:tc>
+        <w:tc>
+          <w:tcPr>
+            <w:tcW w:w="1583" w:type="dxa"/>
+          </w:tcPr>
+          <w:p>
+            <w:r>
+              <w:t>-</w:t>
+            </w:r>
+            <w:bookmarkStart w:id="21" w:name="_GoBack"/>
+            <w:bookmarkEnd w:id="21"/>
+          </w:p>
+        </w:tc>
+        <w:tc>
+          <w:tcPr>
+            <w:tcW w:w="2984" w:type="dxa"/>
+          </w:tcPr>
+          <w:p>
+            <w:pPr>
+              <w:jc w:val="center"/>
+              <w:rPr>
+                <w:color w:val="000000" w:themeColor="text1"/>
+              </w:rPr>
+            </w:pPr>
+            <w:r>
+              <w:rPr>
+                <w:color w:val="000000" w:themeColor="text1"/>
+              </w:rPr>
+              <w:t>izabela.mihai@nttdata.ro</w:t>
+            </w:r>
+          </w:p>
         </w:tc>
       </w:tr>
       <w:tr>
         <w:tc>
           <w:tcPr>
-            <w:tcW w:w="1419" w:type="dxa"/>
+            <w:tcW w:w="1408" w:type="dxa"/>
           </w:tcPr>
           <w:p>
             <w:pPr>
@@ -2510,27 +2644,110 @@
               <w:rPr>
                 <w:b/>
               </w:rPr>
-              <w:t>Project Team</w:t>
-            </w:r>
-          </w:p>
-        </w:tc>
-        <w:tc>
-          <w:tcPr>
-            <w:tcW w:w="1406" w:type="dxa"/>
-            <w:vAlign w:val="center"/>
+              <w:t>Customer</w:t>
+            </w:r>
+          </w:p>
+        </w:tc>
+        <w:tc>
+          <w:tcPr>
+            <w:tcW w:w="1355" w:type="dxa"/>
+          </w:tcPr>
+          <w:p>
+            <w:pPr>
+              <w:rPr>
+                <w:b/>
+                <w:color w:val="000000" w:themeColor="text1"/>
+              </w:rPr>
+            </w:pPr>
+            <w:r>
+              <w:rPr>
+                <w:color w:val="000000" w:themeColor="text1"/>
+              </w:rPr>
+              <w:t>Bogdan Barza</w:t>
+            </w:r>
+          </w:p>
+        </w:tc>
+        <w:tc>
+          <w:tcPr>
+            <w:tcW w:w="1350" w:type="dxa"/>
+          </w:tcPr>
+          <w:p>
+            <w:pPr>
+              <w:rPr>
+                <w:color w:val="000000" w:themeColor="text1"/>
+              </w:rPr>
+            </w:pPr>
+            <w:r>
+              <w:rPr>
+                <w:color w:val="000000" w:themeColor="text1"/>
+              </w:rPr>
+              <w:t>Delivery Manager</w:t>
+            </w:r>
+          </w:p>
+        </w:tc>
+        <w:tc>
+          <w:tcPr>
+            <w:tcW w:w="1583" w:type="dxa"/>
+          </w:tcPr>
+          <w:p>
+            <w:r>
+              <w:t>-</w:t>
+            </w:r>
+          </w:p>
+        </w:tc>
+        <w:tc>
+          <w:tcPr>
+            <w:tcW w:w="2984" w:type="dxa"/>
           </w:tcPr>
           <w:p>
             <w:pPr>
               <w:jc w:val="center"/>
+              <w:rPr>
+                <w:color w:val="000000" w:themeColor="text1"/>
+              </w:rPr>
             </w:pPr>
             <w:r>
+              <w:rPr>
+                <w:color w:val="000000" w:themeColor="text1"/>
+              </w:rPr>
+              <w:t>bogdan.barza.bp@nttdata.ro</w:t>
+            </w:r>
+          </w:p>
+        </w:tc>
+      </w:tr>
+      <w:tr>
+        <w:tc>
+          <w:tcPr>
+            <w:tcW w:w="1408" w:type="dxa"/>
+          </w:tcPr>
+          <w:p>
+            <w:pPr>
+              <w:rPr>
+                <w:b/>
+              </w:rPr>
+            </w:pPr>
+            <w:r>
+              <w:rPr>
+                <w:b/>
+              </w:rPr>
+              <w:t>Project Team</w:t>
+            </w:r>
+          </w:p>
+        </w:tc>
+        <w:tc>
+          <w:tcPr>
+            <w:tcW w:w="1355" w:type="dxa"/>
+            <w:vAlign w:val="center"/>
+          </w:tcPr>
+          <w:p>
+            <w:r>
               <w:t>Andrei Hirtie</w:t>
             </w:r>
           </w:p>
         </w:tc>
         <w:tc>
           <w:tcPr>
-            <w:tcW w:w="1222" w:type="dxa"/>
+            <w:tcW w:w="1350" w:type="dxa"/>
           </w:tcPr>
           <w:p>
             <w:r>
@@ -2540,7 +2757,7 @@
         </w:tc>
         <w:tc>
           <w:tcPr>
-            <w:tcW w:w="1601" w:type="dxa"/>
+            <w:tcW w:w="1583" w:type="dxa"/>
           </w:tcPr>
           <w:p>
             <w:r>
@@ -2550,17 +2767,22 @@
         </w:tc>
         <w:tc>
           <w:tcPr>
-            <w:tcW w:w="3032" w:type="dxa"/>
+            <w:tcW w:w="2984" w:type="dxa"/>
             <w:vAlign w:val="center"/>
           </w:tcPr>
           <w:p>
             <w:pPr>
               <w:jc w:val="center"/>
+              <w:rPr>
+                <w:color w:val="000000" w:themeColor="text1"/>
+              </w:rPr>
             </w:pPr>
             <w:hyperlink r:id="rId10" w:history="1">
               <w:r>
                 <w:rPr>
                   <w:rStyle w:val="Hyperlink"/>
+                  <w:color w:val="000000" w:themeColor="text1"/>
+                  <w:u w:val="none"/>
                 </w:rPr>
                 <w:t>andrei.hirtie@ nttdata.com</w:t>
               </w:r>
@@ -2571,7 +2793,7 @@
       <w:tr>
         <w:tc>
           <w:tcPr>
-            <w:tcW w:w="1419" w:type="dxa"/>
+            <w:tcW w:w="1408" w:type="dxa"/>
           </w:tcPr>
           <w:p>
             <w:pPr>
@@ -2589,60 +2811,67 @@
         </w:tc>
         <w:tc>
           <w:tcPr>
-            <w:tcW w:w="1406" w:type="dxa"/>
+            <w:tcW w:w="1355" w:type="dxa"/>
+            <w:vAlign w:val="center"/>
+          </w:tcPr>
+          <w:p>
+            <w:r>
+              <w:t>Bogdan Herciu</w:t>
+            </w:r>
+          </w:p>
+        </w:tc>
+        <w:tc>
+          <w:tcPr>
+            <w:tcW w:w="1350" w:type="dxa"/>
+          </w:tcPr>
+          <w:p>
+            <w:r>
+              <w:t>Project Coordinator</w:t>
+            </w:r>
+          </w:p>
+        </w:tc>
+        <w:tc>
+          <w:tcPr>
+            <w:tcW w:w="1583" w:type="dxa"/>
+          </w:tcPr>
+          <w:p>
+            <w:r>
+              <w:t>1319</w:t>
+            </w:r>
+          </w:p>
+        </w:tc>
+        <w:tc>
+          <w:tcPr>
+            <w:tcW w:w="2984" w:type="dxa"/>
             <w:vAlign w:val="center"/>
           </w:tcPr>
           <w:p>
             <w:pPr>
               <w:jc w:val="center"/>
-            </w:pPr>
-            <w:r>
-              <w:t>Bogdan Herciu</w:t>
-            </w:r>
-          </w:p>
-        </w:tc>
-        <w:tc>
-          <w:tcPr>
-            <w:tcW w:w="1222" w:type="dxa"/>
-          </w:tcPr>
-          <w:p>
-            <w:r>
-              <w:t>Project Coordinator</w:t>
-            </w:r>
-          </w:p>
-        </w:tc>
-        <w:tc>
-          <w:tcPr>
-            <w:tcW w:w="1601" w:type="dxa"/>
-          </w:tcPr>
-          <w:p>
-            <w:r>
-              <w:t>1319</w:t>
-            </w:r>
-          </w:p>
-        </w:tc>
-        <w:tc>
-          <w:tcPr>
-            <w:tcW w:w="3032" w:type="dxa"/>
-            <w:vAlign w:val="center"/>
-          </w:tcPr>
-          <w:p>
-            <w:pPr>
-              <w:jc w:val="center"/>
+              <w:rPr>
+                <w:color w:val="000000" w:themeColor="text1"/>
+              </w:rPr>
             </w:pPr>
             <w:hyperlink r:id="rId11" w:history="1">
               <w:r>
                 <w:rPr>
                   <w:rStyle w:val="Hyperlink"/>
+                  <w:color w:val="000000" w:themeColor="text1"/>
+                  <w:u w:val="none"/>
                 </w:rPr>
                 <w:t>bogdan.herciu@</w:t>
               </w:r>
               <w:r>
+                <w:rPr>
+                  <w:color w:val="000000" w:themeColor="text1"/>
+                </w:rPr>
                 <w:t xml:space="preserve"> </w:t>
               </w:r>
               <w:r>
                 <w:rPr>
                   <w:rStyle w:val="Hyperlink"/>
+                  <w:color w:val="000000" w:themeColor="text1"/>
+                  <w:u w:val="none"/>
                 </w:rPr>
                 <w:t>nttdata.com</w:t>
               </w:r>
@@ -2653,7 +2882,7 @@
       <w:tr>
         <w:tc>
           <w:tcPr>
-            <w:tcW w:w="1419" w:type="dxa"/>
+            <w:tcW w:w="1408" w:type="dxa"/>
           </w:tcPr>
           <w:p>
             <w:pPr>
@@ -2671,51 +2900,53 @@
         </w:tc>
         <w:tc>
           <w:tcPr>
-            <w:tcW w:w="1406" w:type="dxa"/>
+            <w:tcW w:w="1355" w:type="dxa"/>
+            <w:vAlign w:val="center"/>
+          </w:tcPr>
+          <w:p>
+            <w:r>
+              <w:t>Madalina Fantana</w:t>
+            </w:r>
+          </w:p>
+        </w:tc>
+        <w:tc>
+          <w:tcPr>
+            <w:tcW w:w="1350" w:type="dxa"/>
+          </w:tcPr>
+          <w:p>
+            <w:r>
+              <w:t>Project Coordinator</w:t>
+            </w:r>
+          </w:p>
+        </w:tc>
+        <w:tc>
+          <w:tcPr>
+            <w:tcW w:w="1583" w:type="dxa"/>
+          </w:tcPr>
+          <w:p>
+            <w:r>
+              <w:t>1319</w:t>
+            </w:r>
+          </w:p>
+        </w:tc>
+        <w:tc>
+          <w:tcPr>
+            <w:tcW w:w="2984" w:type="dxa"/>
             <w:vAlign w:val="center"/>
           </w:tcPr>
           <w:p>
             <w:pPr>
               <w:jc w:val="center"/>
-            </w:pPr>
-            <w:r>
-              <w:t>Madalina Fantana</w:t>
-            </w:r>
-          </w:p>
-        </w:tc>
-        <w:tc>
-          <w:tcPr>
-            <w:tcW w:w="1222" w:type="dxa"/>
-          </w:tcPr>
-          <w:p>
-            <w:r>
-              <w:t>Project Coordinator</w:t>
-            </w:r>
-          </w:p>
-        </w:tc>
-        <w:tc>
-          <w:tcPr>
-            <w:tcW w:w="1601" w:type="dxa"/>
-          </w:tcPr>
-          <w:p>
-            <w:r>
-              <w:t>1319</w:t>
-            </w:r>
-          </w:p>
-        </w:tc>
-        <w:tc>
-          <w:tcPr>
-            <w:tcW w:w="3032" w:type="dxa"/>
-            <w:vAlign w:val="center"/>
-          </w:tcPr>
-          <w:p>
-            <w:pPr>
-              <w:jc w:val="center"/>
+              <w:rPr>
+                <w:color w:val="000000" w:themeColor="text1"/>
+              </w:rPr>
             </w:pPr>
             <w:hyperlink r:id="rId12" w:history="1">
               <w:r>
                 <w:rPr>
                   <w:rStyle w:val="Hyperlink"/>
+                  <w:color w:val="000000" w:themeColor="text1"/>
+                  <w:u w:val="none"/>
                 </w:rPr>
                 <w:t>madalina.fantana@ nttdata.com</w:t>
               </w:r>
@@ -2726,7 +2957,7 @@
       <w:tr>
         <w:tc>
           <w:tcPr>
-            <w:tcW w:w="1419" w:type="dxa"/>
+            <w:tcW w:w="1408" w:type="dxa"/>
           </w:tcPr>
           <w:p>
             <w:pPr>
@@ -2744,51 +2975,53 @@
         </w:tc>
         <w:tc>
           <w:tcPr>
-            <w:tcW w:w="1406" w:type="dxa"/>
+            <w:tcW w:w="1355" w:type="dxa"/>
+            <w:vAlign w:val="center"/>
+          </w:tcPr>
+          <w:p>
+            <w:r>
+              <w:t>Paul Dobrota</w:t>
+            </w:r>
+          </w:p>
+        </w:tc>
+        <w:tc>
+          <w:tcPr>
+            <w:tcW w:w="1350" w:type="dxa"/>
+          </w:tcPr>
+          <w:p>
+            <w:r>
+              <w:t>Project Coordinator</w:t>
+            </w:r>
+          </w:p>
+        </w:tc>
+        <w:tc>
+          <w:tcPr>
+            <w:tcW w:w="1583" w:type="dxa"/>
+          </w:tcPr>
+          <w:p>
+            <w:r>
+              <w:t>1319</w:t>
+            </w:r>
+          </w:p>
+        </w:tc>
+        <w:tc>
+          <w:tcPr>
+            <w:tcW w:w="2984" w:type="dxa"/>
             <w:vAlign w:val="center"/>
           </w:tcPr>
           <w:p>
             <w:pPr>
               <w:jc w:val="center"/>
-            </w:pPr>
-            <w:r>
-              <w:t>Paul Dobrota</w:t>
-            </w:r>
-          </w:p>
-        </w:tc>
-        <w:tc>
-          <w:tcPr>
-            <w:tcW w:w="1222" w:type="dxa"/>
-          </w:tcPr>
-          <w:p>
-            <w:r>
-              <w:t>Project Coordinator</w:t>
-            </w:r>
-          </w:p>
-        </w:tc>
-        <w:tc>
-          <w:tcPr>
-            <w:tcW w:w="1601" w:type="dxa"/>
-          </w:tcPr>
-          <w:p>
-            <w:r>
-              <w:t>1319</w:t>
-            </w:r>
-          </w:p>
-        </w:tc>
-        <w:tc>
-          <w:tcPr>
-            <w:tcW w:w="3032" w:type="dxa"/>
-            <w:vAlign w:val="center"/>
-          </w:tcPr>
-          <w:p>
-            <w:pPr>
-              <w:jc w:val="center"/>
+              <w:rPr>
+                <w:color w:val="000000" w:themeColor="text1"/>
+              </w:rPr>
             </w:pPr>
             <w:hyperlink r:id="rId13" w:history="1">
               <w:r>
                 <w:rPr>
                   <w:rStyle w:val="Hyperlink"/>
+                  <w:color w:val="000000" w:themeColor="text1"/>
+                  <w:u w:val="none"/>
                 </w:rPr>
                 <w:t>paul.dobrota@ nttdata.com</w:t>
               </w:r>
@@ -2799,7 +3032,7 @@
       <w:tr>
         <w:tc>
           <w:tcPr>
-            <w:tcW w:w="1419" w:type="dxa"/>
+            <w:tcW w:w="1408" w:type="dxa"/>
           </w:tcPr>
           <w:p>
             <w:pPr>
@@ -2817,7 +3050,7 @@
         </w:tc>
         <w:tc>
           <w:tcPr>
-            <w:tcW w:w="1406" w:type="dxa"/>
+            <w:tcW w:w="1355" w:type="dxa"/>
           </w:tcPr>
           <w:p>
             <w:pPr>
@@ -2835,7 +3068,7 @@
         </w:tc>
         <w:tc>
           <w:tcPr>
-            <w:tcW w:w="1222" w:type="dxa"/>
+            <w:tcW w:w="1350" w:type="dxa"/>
           </w:tcPr>
           <w:p>
             <w:pPr>
@@ -2853,13 +3086,13 @@
         </w:tc>
         <w:tc>
           <w:tcPr>
-            <w:tcW w:w="1601" w:type="dxa"/>
+            <w:tcW w:w="1583" w:type="dxa"/>
           </w:tcPr>
           <w:p/>
         </w:tc>
         <w:tc>
           <w:tcPr>
-            <w:tcW w:w="3032" w:type="dxa"/>
+            <w:tcW w:w="2984" w:type="dxa"/>
           </w:tcPr>
           <w:p/>
         </w:tc>
@@ -2867,7 +3100,7 @@
       <w:tr>
         <w:tc>
           <w:tcPr>
-            <w:tcW w:w="1419" w:type="dxa"/>
+            <w:tcW w:w="1408" w:type="dxa"/>
           </w:tcPr>
           <w:p>
             <w:pPr>
@@ -2885,7 +3118,7 @@
         </w:tc>
         <w:tc>
           <w:tcPr>
-            <w:tcW w:w="1406" w:type="dxa"/>
+            <w:tcW w:w="1355" w:type="dxa"/>
           </w:tcPr>
           <w:p>
             <w:pPr>
@@ -2903,7 +3136,7 @@
         </w:tc>
         <w:tc>
           <w:tcPr>
-            <w:tcW w:w="1222" w:type="dxa"/>
+            <w:tcW w:w="1350" w:type="dxa"/>
           </w:tcPr>
           <w:p>
             <w:pPr>
@@ -2921,13 +3154,13 @@
         </w:tc>
         <w:tc>
           <w:tcPr>
-            <w:tcW w:w="1601" w:type="dxa"/>
+            <w:tcW w:w="1583" w:type="dxa"/>
           </w:tcPr>
           <w:p/>
         </w:tc>
         <w:tc>
           <w:tcPr>
-            <w:tcW w:w="3032" w:type="dxa"/>
+            <w:tcW w:w="2984" w:type="dxa"/>
           </w:tcPr>
           <w:p/>
         </w:tc>
@@ -3103,7 +3336,7 @@
           <w:insideV w:val="single" w:sz="4" w:space="0" w:color="auto"/>
         </w:tblBorders>
         <w:tblLayout w:type="fixed"/>
-        <w:tblLook w:val="00A0"/>
+        <w:tblLook w:val="00A0" w:firstRow="1" w:lastRow="0" w:firstColumn="1" w:lastColumn="0" w:noHBand="0" w:noVBand="0"/>
       </w:tblPr>
       <w:tblGrid>
         <w:gridCol w:w="2070"/>
@@ -3971,7 +4204,7 @@
           <w:insideH w:val="single" w:sz="4" w:space="0" w:color="auto"/>
           <w:insideV w:val="single" w:sz="4" w:space="0" w:color="auto"/>
         </w:tblBorders>
-        <w:tblLook w:val="04A0"/>
+        <w:tblLook w:val="04A0" w:firstRow="1" w:lastRow="0" w:firstColumn="1" w:lastColumn="0" w:noHBand="0" w:noVBand="1"/>
       </w:tblPr>
       <w:tblGrid>
         <w:gridCol w:w="2653"/>
@@ -4211,7 +4444,7 @@
 </file>
 
 <file path=word/endnotes.xml><?xml version="1.0" encoding="utf-8"?>
-<w:endnotes xmlns:ve="http://schemas.openxmlformats.org/markup-compatibility/2006" xmlns:o="urn:schemas-microsoft-com:office:office" xmlns:r="http://schemas.openxmlformats.org/officeDocument/2006/relationships" xmlns:m="http://schemas.openxmlformats.org/officeDocument/2006/math" xmlns:v="urn:schemas-microsoft-com:vml" xmlns:wp="http://schemas.openxmlformats.org/drawingml/2006/wordprocessingDrawing" xmlns:w10="urn:schemas-microsoft-com:office:word" xmlns:w="http://schemas.openxmlformats.org/wordprocessingml/2006/main" xmlns:wne="http://schemas.microsoft.com/office/word/2006/wordml">
+<w:endnotes xmlns:wpc="http://schemas.microsoft.com/office/word/2010/wordprocessingCanvas" xmlns:cx="http://schemas.microsoft.com/office/drawing/2014/chartex" xmlns:cx1="http://schemas.microsoft.com/office/drawing/2015/9/8/chartex" xmlns:mc="http://schemas.openxmlformats.org/markup-compatibility/2006" xmlns:o="urn:schemas-microsoft-com:office:office" xmlns:r="http://schemas.openxmlformats.org/officeDocument/2006/relationships" xmlns:m="http://schemas.openxmlformats.org/officeDocument/2006/math" xmlns:v="urn:schemas-microsoft-com:vml" xmlns:wp14="http://schemas.microsoft.com/office/word/2010/wordprocessingDrawing" xmlns:wp="http://schemas.openxmlformats.org/drawingml/2006/wordprocessingDrawing" xmlns:w10="urn:schemas-microsoft-com:office:word" xmlns:w="http://schemas.openxmlformats.org/wordprocessingml/2006/main" xmlns:w14="http://schemas.microsoft.com/office/word/2010/wordml" xmlns:w15="http://schemas.microsoft.com/office/word/2012/wordml" xmlns:w16se="http://schemas.microsoft.com/office/word/2015/wordml/symex" xmlns:wpg="http://schemas.microsoft.com/office/word/2010/wordprocessingGroup" xmlns:wpi="http://schemas.microsoft.com/office/word/2010/wordprocessingInk" xmlns:wne="http://schemas.microsoft.com/office/word/2006/wordml" xmlns:wps="http://schemas.microsoft.com/office/word/2010/wordprocessingShape" mc:Ignorable="w14 w15 w16se wp14">
   <w:endnote w:type="separator" w:id="-1">
     <w:p>
       <w:r>
@@ -4230,7 +4463,7 @@
 </file>
 
 <file path=word/footnotes.xml><?xml version="1.0" encoding="utf-8"?>
-<w:footnotes xmlns:ve="http://schemas.openxmlformats.org/markup-compatibility/2006" xmlns:o="urn:schemas-microsoft-com:office:office" xmlns:r="http://schemas.openxmlformats.org/officeDocument/2006/relationships" xmlns:m="http://schemas.openxmlformats.org/officeDocument/2006/math" xmlns:v="urn:schemas-microsoft-com:vml" xmlns:wp="http://schemas.openxmlformats.org/drawingml/2006/wordprocessingDrawing" xmlns:w10="urn:schemas-microsoft-com:office:word" xmlns:w="http://schemas.openxmlformats.org/wordprocessingml/2006/main" xmlns:wne="http://schemas.microsoft.com/office/word/2006/wordml">
+<w:footnotes xmlns:wpc="http://schemas.microsoft.com/office/word/2010/wordprocessingCanvas" xmlns:cx="http://schemas.microsoft.com/office/drawing/2014/chartex" xmlns:cx1="http://schemas.microsoft.com/office/drawing/2015/9/8/chartex" xmlns:mc="http://schemas.openxmlformats.org/markup-compatibility/2006" xmlns:o="urn:schemas-microsoft-com:office:office" xmlns:r="http://schemas.openxmlformats.org/officeDocument/2006/relationships" xmlns:m="http://schemas.openxmlformats.org/officeDocument/2006/math" xmlns:v="urn:schemas-microsoft-com:vml" xmlns:wp14="http://schemas.microsoft.com/office/word/2010/wordprocessingDrawing" xmlns:wp="http://schemas.openxmlformats.org/drawingml/2006/wordprocessingDrawing" xmlns:w10="urn:schemas-microsoft-com:office:word" xmlns:w="http://schemas.openxmlformats.org/wordprocessingml/2006/main" xmlns:w14="http://schemas.microsoft.com/office/word/2010/wordml" xmlns:w15="http://schemas.microsoft.com/office/word/2012/wordml" xmlns:w16se="http://schemas.microsoft.com/office/word/2015/wordml/symex" xmlns:wpg="http://schemas.microsoft.com/office/word/2010/wordprocessingGroup" xmlns:wpi="http://schemas.microsoft.com/office/word/2010/wordprocessingInk" xmlns:wne="http://schemas.microsoft.com/office/word/2006/wordml" xmlns:wps="http://schemas.microsoft.com/office/word/2010/wordprocessingShape" mc:Ignorable="w14 w15 w16se wp14">
   <w:footnote w:type="separator" w:id="-1">
     <w:p>
       <w:r>
@@ -4249,7 +4482,7 @@
 </file>
 
 <file path=word/header1.xml><?xml version="1.0" encoding="utf-8"?>
-<w:hdr xmlns:ve="http://schemas.openxmlformats.org/markup-compatibility/2006" xmlns:o="urn:schemas-microsoft-com:office:office" xmlns:r="http://schemas.openxmlformats.org/officeDocument/2006/relationships" xmlns:m="http://schemas.openxmlformats.org/officeDocument/2006/math" xmlns:v="urn:schemas-microsoft-com:vml" xmlns:wp="http://schemas.openxmlformats.org/drawingml/2006/wordprocessingDrawing" xmlns:w10="urn:schemas-microsoft-com:office:word" xmlns:w="http://schemas.openxmlformats.org/wordprocessingml/2006/main" xmlns:wne="http://schemas.microsoft.com/office/word/2006/wordml">
+<w:hdr xmlns:wpc="http://schemas.microsoft.com/office/word/2010/wordprocessingCanvas" xmlns:cx="http://schemas.microsoft.com/office/drawing/2014/chartex" xmlns:cx1="http://schemas.microsoft.com/office/drawing/2015/9/8/chartex" xmlns:mc="http://schemas.openxmlformats.org/markup-compatibility/2006" xmlns:o="urn:schemas-microsoft-com:office:office" xmlns:r="http://schemas.openxmlformats.org/officeDocument/2006/relationships" xmlns:m="http://schemas.openxmlformats.org/officeDocument/2006/math" xmlns:v="urn:schemas-microsoft-com:vml" xmlns:wp14="http://schemas.microsoft.com/office/word/2010/wordprocessingDrawing" xmlns:wp="http://schemas.openxmlformats.org/drawingml/2006/wordprocessingDrawing" xmlns:w10="urn:schemas-microsoft-com:office:word" xmlns:w="http://schemas.openxmlformats.org/wordprocessingml/2006/main" xmlns:w14="http://schemas.microsoft.com/office/word/2010/wordml" xmlns:w15="http://schemas.microsoft.com/office/word/2012/wordml" xmlns:w16se="http://schemas.microsoft.com/office/word/2015/wordml/symex" xmlns:wpg="http://schemas.microsoft.com/office/word/2010/wordprocessingGroup" xmlns:wpi="http://schemas.microsoft.com/office/word/2010/wordprocessingInk" xmlns:wne="http://schemas.microsoft.com/office/word/2006/wordml" xmlns:wps="http://schemas.microsoft.com/office/word/2010/wordprocessingShape" mc:Ignorable="w14 w15 w16se wp14">
   <w:tbl>
     <w:tblPr>
       <w:tblW w:w="9070" w:type="dxa"/>
@@ -4262,7 +4495,7 @@
         <w:insideV w:val="single" w:sz="4" w:space="0" w:color="auto"/>
       </w:tblBorders>
       <w:tblLayout w:type="fixed"/>
-      <w:tblLook w:val="01E0"/>
+      <w:tblLook w:val="01E0" w:firstRow="1" w:lastRow="1" w:firstColumn="1" w:lastColumn="1" w:noHBand="0" w:noVBand="0"/>
     </w:tblPr>
     <w:tblGrid>
       <w:gridCol w:w="1984"/>
@@ -4310,7 +4543,7 @@
                         <a:blip r:embed="rId1">
                           <a:extLst>
                             <a:ext uri="{28A0092B-C50C-407E-A947-70E740481C1C}">
-                              <a14:useLocalDpi xmlns:a14="http://schemas.microsoft.com/office/drawing/2010/main" xmlns:wps="http://schemas.microsoft.com/office/word/2010/wordprocessingShape" xmlns:wpi="http://schemas.microsoft.com/office/word/2010/wordprocessingInk" xmlns:wpg="http://schemas.microsoft.com/office/word/2010/wordprocessingGroup" xmlns:w16se="http://schemas.microsoft.com/office/word/2015/wordml/symex" xmlns:w15="http://schemas.microsoft.com/office/word/2012/wordml" xmlns:w14="http://schemas.microsoft.com/office/word/2010/wordml" xmlns:w="http://schemas.openxmlformats.org/wordprocessingml/2006/main" xmlns:w10="urn:schemas-microsoft-com:office:word" xmlns:wp14="http://schemas.microsoft.com/office/word/2010/wordprocessingDrawing" xmlns:v="urn:schemas-microsoft-com:vml" xmlns:o="urn:schemas-microsoft-com:office:office" xmlns:mc="http://schemas.openxmlformats.org/markup-compatibility/2006" xmlns:cx1="http://schemas.microsoft.com/office/drawing/2015/9/8/chartex" xmlns:cx="http://schemas.microsoft.com/office/drawing/2014/chartex" xmlns:wpc="http://schemas.microsoft.com/office/word/2010/wordprocessingCanvas" xmlns="" val="0"/>
+                              <a14:useLocalDpi xmlns:a14="http://schemas.microsoft.com/office/drawing/2010/main" val="0"/>
                             </a:ext>
                           </a:extLst>
                         </a:blip>
@@ -4418,7 +4651,7 @@
               <w:noProof/>
               <w:sz w:val="16"/>
             </w:rPr>
-            <w:t>1</w:t>
+            <w:t>8</w:t>
           </w:r>
           <w:r>
             <w:rPr>
@@ -4445,16 +4678,46 @@
             </w:rPr>
             <w:t xml:space="preserve"> </w:t>
           </w:r>
-          <w:fldSimple w:instr=" NUMPAGES   \* MERGEFORMAT ">
-            <w:r>
-              <w:rPr>
-                <w:b/>
-                <w:noProof/>
-                <w:sz w:val="16"/>
-              </w:rPr>
-              <w:t>14</w:t>
-            </w:r>
-          </w:fldSimple>
+          <w:r>
+            <w:rPr>
+              <w:b/>
+              <w:noProof/>
+              <w:sz w:val="16"/>
+            </w:rPr>
+            <w:fldChar w:fldCharType="begin"/>
+          </w:r>
+          <w:r>
+            <w:rPr>
+              <w:b/>
+              <w:noProof/>
+              <w:sz w:val="16"/>
+            </w:rPr>
+            <w:instrText xml:space="preserve"> NUMPAGES   \* MERGEFORMAT </w:instrText>
+          </w:r>
+          <w:r>
+            <w:rPr>
+              <w:b/>
+              <w:noProof/>
+              <w:sz w:val="16"/>
+            </w:rPr>
+            <w:fldChar w:fldCharType="separate"/>
+          </w:r>
+          <w:r>
+            <w:rPr>
+              <w:b/>
+              <w:noProof/>
+              <w:sz w:val="16"/>
+            </w:rPr>
+            <w:t>14</w:t>
+          </w:r>
+          <w:r>
+            <w:rPr>
+              <w:b/>
+              <w:noProof/>
+              <w:sz w:val="16"/>
+            </w:rPr>
+            <w:fldChar w:fldCharType="end"/>
+          </w:r>
         </w:p>
       </w:tc>
     </w:tr>
@@ -4518,38 +4781,60 @@
               <w:sz w:val="16"/>
             </w:rPr>
           </w:pPr>
-          <w:fldSimple w:instr=" DOCPROPERTY  &quot;CC Dat&quot;  \* MERGEFORMAT ">
-            <w:r>
-              <w:rPr>
-                <w:sz w:val="16"/>
-              </w:rPr>
-              <w:t>2019</w:t>
-            </w:r>
-            <w:r>
-              <w:rPr>
-                <w:sz w:val="16"/>
-              </w:rPr>
-              <w:t>-</w:t>
-            </w:r>
-            <w:r>
-              <w:rPr>
-                <w:sz w:val="16"/>
-              </w:rPr>
-              <w:t>04</w:t>
-            </w:r>
-            <w:r>
-              <w:rPr>
-                <w:sz w:val="16"/>
-              </w:rPr>
-              <w:t>-</w:t>
-            </w:r>
-            <w:r>
-              <w:rPr>
-                <w:sz w:val="16"/>
-              </w:rPr>
-              <w:t>13</w:t>
-            </w:r>
-          </w:fldSimple>
+          <w:r>
+            <w:rPr>
+              <w:sz w:val="16"/>
+            </w:rPr>
+            <w:fldChar w:fldCharType="begin"/>
+          </w:r>
+          <w:r>
+            <w:rPr>
+              <w:sz w:val="16"/>
+            </w:rPr>
+            <w:instrText xml:space="preserve"> DOCPROPERTY  "CC Dat"  \* MERGEFORMAT </w:instrText>
+          </w:r>
+          <w:r>
+            <w:rPr>
+              <w:sz w:val="16"/>
+            </w:rPr>
+            <w:fldChar w:fldCharType="separate"/>
+          </w:r>
+          <w:r>
+            <w:rPr>
+              <w:sz w:val="16"/>
+            </w:rPr>
+            <w:t>2019</w:t>
+          </w:r>
+          <w:r>
+            <w:rPr>
+              <w:sz w:val="16"/>
+            </w:rPr>
+            <w:t>-</w:t>
+          </w:r>
+          <w:r>
+            <w:rPr>
+              <w:sz w:val="16"/>
+            </w:rPr>
+            <w:t>04</w:t>
+          </w:r>
+          <w:r>
+            <w:rPr>
+              <w:sz w:val="16"/>
+            </w:rPr>
+            <w:t>-</w:t>
+          </w:r>
+          <w:r>
+            <w:rPr>
+              <w:sz w:val="16"/>
+            </w:rPr>
+            <w:t>13</w:t>
+          </w:r>
+          <w:r>
+            <w:rPr>
+              <w:sz w:val="16"/>
+            </w:rPr>
+            <w:fldChar w:fldCharType="end"/>
+          </w:r>
         </w:p>
       </w:tc>
     </w:tr>
@@ -4559,8 +4844,8 @@
 </file>
 
 <file path=word/numbering.xml><?xml version="1.0" encoding="utf-8"?>
-<w:numbering xmlns:ve="http://schemas.openxmlformats.org/markup-compatibility/2006" xmlns:o="urn:schemas-microsoft-com:office:office" xmlns:r="http://schemas.openxmlformats.org/officeDocument/2006/relationships" xmlns:m="http://schemas.openxmlformats.org/officeDocument/2006/math" xmlns:v="urn:schemas-microsoft-com:vml" xmlns:wp="http://schemas.openxmlformats.org/drawingml/2006/wordprocessingDrawing" xmlns:w10="urn:schemas-microsoft-com:office:word" xmlns:w="http://schemas.openxmlformats.org/wordprocessingml/2006/main" xmlns:wne="http://schemas.microsoft.com/office/word/2006/wordml">
-  <w:abstractNum w:abstractNumId="0">
+<w:numbering xmlns:wpc="http://schemas.microsoft.com/office/word/2010/wordprocessingCanvas" xmlns:cx="http://schemas.microsoft.com/office/drawing/2014/chartex" xmlns:cx1="http://schemas.microsoft.com/office/drawing/2015/9/8/chartex" xmlns:mc="http://schemas.openxmlformats.org/markup-compatibility/2006" xmlns:o="urn:schemas-microsoft-com:office:office" xmlns:r="http://schemas.openxmlformats.org/officeDocument/2006/relationships" xmlns:m="http://schemas.openxmlformats.org/officeDocument/2006/math" xmlns:v="urn:schemas-microsoft-com:vml" xmlns:wp14="http://schemas.microsoft.com/office/word/2010/wordprocessingDrawing" xmlns:wp="http://schemas.openxmlformats.org/drawingml/2006/wordprocessingDrawing" xmlns:w10="urn:schemas-microsoft-com:office:word" xmlns:w="http://schemas.openxmlformats.org/wordprocessingml/2006/main" xmlns:w14="http://schemas.microsoft.com/office/word/2010/wordml" xmlns:w15="http://schemas.microsoft.com/office/word/2012/wordml" xmlns:w16se="http://schemas.microsoft.com/office/word/2015/wordml/symex" xmlns:wpg="http://schemas.microsoft.com/office/word/2010/wordprocessingGroup" xmlns:wpi="http://schemas.microsoft.com/office/word/2010/wordprocessingInk" xmlns:wne="http://schemas.microsoft.com/office/word/2006/wordml" xmlns:wps="http://schemas.microsoft.com/office/word/2010/wordprocessingShape" mc:Ignorable="w14 w15 w16se wp14">
+  <w:abstractNum w:abstractNumId="0" w15:restartNumberingAfterBreak="0">
     <w:nsid w:val="FFFFFFFE"/>
     <w:multiLevelType w:val="singleLevel"/>
     <w:tmpl w:val="50ECD278"/>
@@ -4570,7 +4855,7 @@
       <w:lvlJc w:val="left"/>
     </w:lvl>
   </w:abstractNum>
-  <w:abstractNum w:abstractNumId="1">
+  <w:abstractNum w:abstractNumId="1" w15:restartNumberingAfterBreak="0">
     <w:nsid w:val="00CC412E"/>
     <w:multiLevelType w:val="multilevel"/>
     <w:tmpl w:val="904E8CF4"/>
@@ -4707,7 +4992,7 @@
       </w:rPr>
     </w:lvl>
   </w:abstractNum>
-  <w:abstractNum w:abstractNumId="2">
+  <w:abstractNum w:abstractNumId="2" w15:restartNumberingAfterBreak="0">
     <w:nsid w:val="03FA2BC4"/>
     <w:multiLevelType w:val="hybridMultilevel"/>
     <w:tmpl w:val="7764D77E"/>
@@ -4820,7 +5105,7 @@
       </w:rPr>
     </w:lvl>
   </w:abstractNum>
-  <w:abstractNum w:abstractNumId="3">
+  <w:abstractNum w:abstractNumId="3" w15:restartNumberingAfterBreak="0">
     <w:nsid w:val="0AFD4812"/>
     <w:multiLevelType w:val="hybridMultilevel"/>
     <w:tmpl w:val="50646D58"/>
@@ -4933,7 +5218,7 @@
       </w:rPr>
     </w:lvl>
   </w:abstractNum>
-  <w:abstractNum w:abstractNumId="4">
+  <w:abstractNum w:abstractNumId="4" w15:restartNumberingAfterBreak="0">
     <w:nsid w:val="100D02F6"/>
     <w:multiLevelType w:val="hybridMultilevel"/>
     <w:tmpl w:val="72441A7A"/>
@@ -5073,7 +5358,7 @@
       </w:rPr>
     </w:lvl>
   </w:abstractNum>
-  <w:abstractNum w:abstractNumId="5">
+  <w:abstractNum w:abstractNumId="5" w15:restartNumberingAfterBreak="0">
     <w:nsid w:val="16503B0D"/>
     <w:multiLevelType w:val="hybridMultilevel"/>
     <w:tmpl w:val="BC8CD520"/>
@@ -5162,7 +5447,7 @@
       </w:pPr>
     </w:lvl>
   </w:abstractNum>
-  <w:abstractNum w:abstractNumId="6">
+  <w:abstractNum w:abstractNumId="6" w15:restartNumberingAfterBreak="0">
     <w:nsid w:val="1C010595"/>
     <w:multiLevelType w:val="hybridMultilevel"/>
     <w:tmpl w:val="BB4E430C"/>
@@ -5302,7 +5587,7 @@
       </w:rPr>
     </w:lvl>
   </w:abstractNum>
-  <w:abstractNum w:abstractNumId="7">
+  <w:abstractNum w:abstractNumId="7" w15:restartNumberingAfterBreak="0">
     <w:nsid w:val="245C0978"/>
     <w:multiLevelType w:val="hybridMultilevel"/>
     <w:tmpl w:val="84C86FB6"/>
@@ -5391,7 +5676,7 @@
       </w:pPr>
     </w:lvl>
   </w:abstractNum>
-  <w:abstractNum w:abstractNumId="8">
+  <w:abstractNum w:abstractNumId="8" w15:restartNumberingAfterBreak="0">
     <w:nsid w:val="254A3998"/>
     <w:multiLevelType w:val="hybridMultilevel"/>
     <w:tmpl w:val="B3A8DEEE"/>
@@ -5505,7 +5790,7 @@
       </w:rPr>
     </w:lvl>
   </w:abstractNum>
-  <w:abstractNum w:abstractNumId="9">
+  <w:abstractNum w:abstractNumId="9" w15:restartNumberingAfterBreak="0">
     <w:nsid w:val="278B368E"/>
     <w:multiLevelType w:val="hybridMultilevel"/>
     <w:tmpl w:val="47BEAB4E"/>
@@ -5621,7 +5906,7 @@
       </w:pPr>
     </w:lvl>
   </w:abstractNum>
-  <w:abstractNum w:abstractNumId="10">
+  <w:abstractNum w:abstractNumId="10" w15:restartNumberingAfterBreak="0">
     <w:nsid w:val="34A844C1"/>
     <w:multiLevelType w:val="hybridMultilevel"/>
     <w:tmpl w:val="A71C5AA0"/>
@@ -5733,7 +6018,7 @@
       </w:rPr>
     </w:lvl>
   </w:abstractNum>
-  <w:abstractNum w:abstractNumId="11">
+  <w:abstractNum w:abstractNumId="11" w15:restartNumberingAfterBreak="0">
     <w:nsid w:val="36593F38"/>
     <w:multiLevelType w:val="hybridMultilevel"/>
     <w:tmpl w:val="109229D6"/>
@@ -5819,7 +6104,7 @@
       </w:pPr>
     </w:lvl>
   </w:abstractNum>
-  <w:abstractNum w:abstractNumId="12">
+  <w:abstractNum w:abstractNumId="12" w15:restartNumberingAfterBreak="0">
     <w:nsid w:val="3BD47533"/>
     <w:multiLevelType w:val="multilevel"/>
     <w:tmpl w:val="82602DD8"/>
@@ -5969,7 +6254,7 @@
       </w:rPr>
     </w:lvl>
   </w:abstractNum>
-  <w:abstractNum w:abstractNumId="13">
+  <w:abstractNum w:abstractNumId="13" w15:restartNumberingAfterBreak="0">
     <w:nsid w:val="3D581639"/>
     <w:multiLevelType w:val="hybridMultilevel"/>
     <w:tmpl w:val="6880691E"/>
@@ -6058,7 +6343,7 @@
       </w:pPr>
     </w:lvl>
   </w:abstractNum>
-  <w:abstractNum w:abstractNumId="14">
+  <w:abstractNum w:abstractNumId="14" w15:restartNumberingAfterBreak="0">
     <w:nsid w:val="3FF56203"/>
     <w:multiLevelType w:val="hybridMultilevel"/>
     <w:tmpl w:val="53A09D4A"/>
@@ -6147,7 +6432,7 @@
       </w:pPr>
     </w:lvl>
   </w:abstractNum>
-  <w:abstractNum w:abstractNumId="15">
+  <w:abstractNum w:abstractNumId="15" w15:restartNumberingAfterBreak="0">
     <w:nsid w:val="44164066"/>
     <w:multiLevelType w:val="multilevel"/>
     <w:tmpl w:val="5D9A44DA"/>
@@ -6284,7 +6569,7 @@
       </w:rPr>
     </w:lvl>
   </w:abstractNum>
-  <w:abstractNum w:abstractNumId="16">
+  <w:abstractNum w:abstractNumId="16" w15:restartNumberingAfterBreak="0">
     <w:nsid w:val="45D536CB"/>
     <w:multiLevelType w:val="hybridMultilevel"/>
     <w:tmpl w:val="D122BFE8"/>
@@ -6373,7 +6658,7 @@
       </w:pPr>
     </w:lvl>
   </w:abstractNum>
-  <w:abstractNum w:abstractNumId="17">
+  <w:abstractNum w:abstractNumId="17" w15:restartNumberingAfterBreak="0">
     <w:nsid w:val="57B750AC"/>
     <w:multiLevelType w:val="hybridMultilevel"/>
     <w:tmpl w:val="3B6CF1C0"/>
@@ -6513,7 +6798,7 @@
       </w:rPr>
     </w:lvl>
   </w:abstractNum>
-  <w:abstractNum w:abstractNumId="18">
+  <w:abstractNum w:abstractNumId="18" w15:restartNumberingAfterBreak="0">
     <w:nsid w:val="5B8951E1"/>
     <w:multiLevelType w:val="hybridMultilevel"/>
     <w:tmpl w:val="4622025A"/>
@@ -6602,7 +6887,7 @@
       </w:pPr>
     </w:lvl>
   </w:abstractNum>
-  <w:abstractNum w:abstractNumId="19">
+  <w:abstractNum w:abstractNumId="19" w15:restartNumberingAfterBreak="0">
     <w:nsid w:val="5BDB2E56"/>
     <w:multiLevelType w:val="hybridMultilevel"/>
     <w:tmpl w:val="D0643564"/>
@@ -6691,7 +6976,7 @@
       </w:pPr>
     </w:lvl>
   </w:abstractNum>
-  <w:abstractNum w:abstractNumId="20">
+  <w:abstractNum w:abstractNumId="20" w15:restartNumberingAfterBreak="0">
     <w:nsid w:val="5C2D78C0"/>
     <w:multiLevelType w:val="hybridMultilevel"/>
     <w:tmpl w:val="46628546"/>
@@ -6831,7 +7116,7 @@
       </w:rPr>
     </w:lvl>
   </w:abstractNum>
-  <w:abstractNum w:abstractNumId="21">
+  <w:abstractNum w:abstractNumId="21" w15:restartNumberingAfterBreak="0">
     <w:nsid w:val="5F3844BF"/>
     <w:multiLevelType w:val="hybridMultilevel"/>
     <w:tmpl w:val="0010DC3C"/>
@@ -6920,7 +7205,7 @@
       </w:pPr>
     </w:lvl>
   </w:abstractNum>
-  <w:abstractNum w:abstractNumId="22">
+  <w:abstractNum w:abstractNumId="22" w15:restartNumberingAfterBreak="0">
     <w:nsid w:val="64764F29"/>
     <w:multiLevelType w:val="hybridMultilevel"/>
     <w:tmpl w:val="2AD80C04"/>
@@ -7011,7 +7296,7 @@
       </w:pPr>
     </w:lvl>
   </w:abstractNum>
-  <w:abstractNum w:abstractNumId="23">
+  <w:abstractNum w:abstractNumId="23" w15:restartNumberingAfterBreak="0">
     <w:nsid w:val="6F8B67BB"/>
     <w:multiLevelType w:val="hybridMultilevel"/>
     <w:tmpl w:val="C93C9B16"/>
@@ -7151,7 +7436,7 @@
       </w:rPr>
     </w:lvl>
   </w:abstractNum>
-  <w:abstractNum w:abstractNumId="24">
+  <w:abstractNum w:abstractNumId="24" w15:restartNumberingAfterBreak="0">
     <w:nsid w:val="77D754A3"/>
     <w:multiLevelType w:val="hybridMultilevel"/>
     <w:tmpl w:val="47B0C074"/>
@@ -7240,7 +7525,7 @@
       </w:pPr>
     </w:lvl>
   </w:abstractNum>
-  <w:abstractNum w:abstractNumId="25">
+  <w:abstractNum w:abstractNumId="25" w15:restartNumberingAfterBreak="0">
     <w:nsid w:val="7E3D3E50"/>
     <w:multiLevelType w:val="hybridMultilevel"/>
     <w:tmpl w:val="C86A3736"/>
@@ -7428,7 +7713,7 @@
 </file>
 
 <file path=word/styles.xml><?xml version="1.0" encoding="utf-8"?>
-<w:styles xmlns:r="http://schemas.openxmlformats.org/officeDocument/2006/relationships" xmlns:w="http://schemas.openxmlformats.org/wordprocessingml/2006/main">
+<w:styles xmlns:mc="http://schemas.openxmlformats.org/markup-compatibility/2006" xmlns:r="http://schemas.openxmlformats.org/officeDocument/2006/relationships" xmlns:w="http://schemas.openxmlformats.org/wordprocessingml/2006/main" xmlns:w14="http://schemas.microsoft.com/office/word/2010/wordml" xmlns:w15="http://schemas.microsoft.com/office/word/2012/wordml" xmlns:w16se="http://schemas.microsoft.com/office/word/2015/wordml/symex" mc:Ignorable="w14 w15 w16se">
   <w:docDefaults>
     <w:rPrDefault>
       <w:rPr>
@@ -7438,150 +7723,371 @@
     </w:rPrDefault>
     <w:pPrDefault/>
   </w:docDefaults>
-  <w:latentStyles w:defLockedState="0" w:defUIPriority="0" w:defSemiHidden="1" w:defUnhideWhenUsed="1" w:defQFormat="0" w:count="267">
-    <w:lsdException w:name="Normal" w:semiHidden="0" w:unhideWhenUsed="0" w:qFormat="1"/>
-    <w:lsdException w:name="heading 1" w:semiHidden="0" w:unhideWhenUsed="0" w:qFormat="1"/>
-    <w:lsdException w:name="heading 2" w:semiHidden="0" w:unhideWhenUsed="0" w:qFormat="1"/>
-    <w:lsdException w:name="heading 3" w:semiHidden="0" w:unhideWhenUsed="0" w:qFormat="1"/>
-    <w:lsdException w:name="heading 4" w:semiHidden="0" w:unhideWhenUsed="0" w:qFormat="1"/>
-    <w:lsdException w:name="heading 5" w:semiHidden="0" w:unhideWhenUsed="0" w:qFormat="1"/>
-    <w:lsdException w:name="heading 6" w:semiHidden="0" w:unhideWhenUsed="0" w:qFormat="1"/>
-    <w:lsdException w:name="heading 7" w:qFormat="1"/>
-    <w:lsdException w:name="heading 8" w:qFormat="1"/>
-    <w:lsdException w:name="heading 9" w:qFormat="1"/>
-    <w:lsdException w:name="toc 1" w:uiPriority="39"/>
-    <w:lsdException w:name="toc 2" w:uiPriority="39"/>
-    <w:lsdException w:name="toc 3" w:uiPriority="39"/>
-    <w:lsdException w:name="footer" w:uiPriority="99"/>
-    <w:lsdException w:name="caption" w:qFormat="1"/>
-    <w:lsdException w:name="table of figures" w:uiPriority="99"/>
-    <w:lsdException w:name="List Number" w:semiHidden="0" w:unhideWhenUsed="0"/>
-    <w:lsdException w:name="List 4" w:semiHidden="0" w:unhideWhenUsed="0"/>
-    <w:lsdException w:name="List 5" w:semiHidden="0" w:unhideWhenUsed="0"/>
-    <w:lsdException w:name="Title" w:semiHidden="0" w:unhideWhenUsed="0" w:qFormat="1"/>
-    <w:lsdException w:name="Subtitle" w:semiHidden="0" w:uiPriority="11" w:unhideWhenUsed="0" w:qFormat="1"/>
-    <w:lsdException w:name="Salutation" w:semiHidden="0" w:unhideWhenUsed="0"/>
-    <w:lsdException w:name="Date" w:semiHidden="0" w:unhideWhenUsed="0"/>
-    <w:lsdException w:name="Body Text First Indent" w:semiHidden="0" w:unhideWhenUsed="0"/>
-    <w:lsdException w:name="Hyperlink" w:uiPriority="99"/>
-    <w:lsdException w:name="FollowedHyperlink" w:uiPriority="99"/>
-    <w:lsdException w:name="Strong" w:semiHidden="0" w:unhideWhenUsed="0" w:qFormat="1"/>
-    <w:lsdException w:name="Emphasis" w:semiHidden="0" w:uiPriority="20" w:unhideWhenUsed="0" w:qFormat="1"/>
-    <w:lsdException w:name="Normal (Web)" w:uiPriority="99"/>
-    <w:lsdException w:name="No List" w:uiPriority="99"/>
-    <w:lsdException w:name="Balloon Text" w:uiPriority="99"/>
-    <w:lsdException w:name="Table Grid" w:semiHidden="0" w:unhideWhenUsed="0"/>
-    <w:lsdException w:name="Placeholder Text" w:uiPriority="99" w:unhideWhenUsed="0"/>
-    <w:lsdException w:name="No Spacing" w:semiHidden="0" w:uiPriority="1" w:unhideWhenUsed="0" w:qFormat="1"/>
-    <w:lsdException w:name="Light Shading" w:semiHidden="0" w:uiPriority="60" w:unhideWhenUsed="0"/>
-    <w:lsdException w:name="Light List" w:semiHidden="0" w:uiPriority="61" w:unhideWhenUsed="0"/>
-    <w:lsdException w:name="Light Grid" w:semiHidden="0" w:uiPriority="62" w:unhideWhenUsed="0"/>
-    <w:lsdException w:name="Medium Shading 1" w:semiHidden="0" w:uiPriority="63" w:unhideWhenUsed="0"/>
-    <w:lsdException w:name="Medium Shading 2" w:semiHidden="0" w:uiPriority="64" w:unhideWhenUsed="0"/>
-    <w:lsdException w:name="Medium List 1" w:semiHidden="0" w:uiPriority="65" w:unhideWhenUsed="0"/>
-    <w:lsdException w:name="Medium List 2" w:semiHidden="0" w:uiPriority="66" w:unhideWhenUsed="0"/>
-    <w:lsdException w:name="Medium Grid 1" w:semiHidden="0" w:uiPriority="67" w:unhideWhenUsed="0"/>
-    <w:lsdException w:name="Medium Grid 2" w:semiHidden="0" w:uiPriority="68" w:unhideWhenUsed="0"/>
-    <w:lsdException w:name="Medium Grid 3" w:semiHidden="0" w:uiPriority="69" w:unhideWhenUsed="0"/>
-    <w:lsdException w:name="Dark List" w:semiHidden="0" w:uiPriority="70" w:unhideWhenUsed="0"/>
-    <w:lsdException w:name="Colorful Shading" w:semiHidden="0" w:uiPriority="71" w:unhideWhenUsed="0"/>
-    <w:lsdException w:name="Colorful List" w:semiHidden="0" w:uiPriority="72" w:unhideWhenUsed="0"/>
-    <w:lsdException w:name="Colorful Grid" w:semiHidden="0" w:uiPriority="73" w:unhideWhenUsed="0"/>
-    <w:lsdException w:name="Light Shading Accent 1" w:semiHidden="0" w:uiPriority="60" w:unhideWhenUsed="0"/>
-    <w:lsdException w:name="Light List Accent 1" w:semiHidden="0" w:uiPriority="61" w:unhideWhenUsed="0"/>
-    <w:lsdException w:name="Light Grid Accent 1" w:semiHidden="0" w:uiPriority="62" w:unhideWhenUsed="0"/>
-    <w:lsdException w:name="Medium Shading 1 Accent 1" w:semiHidden="0" w:uiPriority="63" w:unhideWhenUsed="0"/>
-    <w:lsdException w:name="Medium Shading 2 Accent 1" w:semiHidden="0" w:uiPriority="64" w:unhideWhenUsed="0"/>
-    <w:lsdException w:name="Medium List 1 Accent 1" w:semiHidden="0" w:uiPriority="65" w:unhideWhenUsed="0"/>
-    <w:lsdException w:name="Revision" w:uiPriority="99" w:unhideWhenUsed="0"/>
-    <w:lsdException w:name="List Paragraph" w:semiHidden="0" w:uiPriority="34" w:unhideWhenUsed="0" w:qFormat="1"/>
-    <w:lsdException w:name="Quote" w:semiHidden="0" w:uiPriority="29" w:unhideWhenUsed="0" w:qFormat="1"/>
-    <w:lsdException w:name="Intense Quote" w:semiHidden="0" w:uiPriority="30" w:unhideWhenUsed="0" w:qFormat="1"/>
-    <w:lsdException w:name="Medium List 2 Accent 1" w:semiHidden="0" w:uiPriority="66" w:unhideWhenUsed="0"/>
-    <w:lsdException w:name="Medium Grid 1 Accent 1" w:semiHidden="0" w:uiPriority="67" w:unhideWhenUsed="0"/>
-    <w:lsdException w:name="Medium Grid 2 Accent 1" w:semiHidden="0" w:uiPriority="68" w:unhideWhenUsed="0"/>
-    <w:lsdException w:name="Medium Grid 3 Accent 1" w:semiHidden="0" w:uiPriority="69" w:unhideWhenUsed="0"/>
-    <w:lsdException w:name="Dark List Accent 1" w:semiHidden="0" w:uiPriority="70" w:unhideWhenUsed="0"/>
-    <w:lsdException w:name="Colorful Shading Accent 1" w:semiHidden="0" w:uiPriority="71" w:unhideWhenUsed="0"/>
-    <w:lsdException w:name="Colorful List Accent 1" w:semiHidden="0" w:uiPriority="72" w:unhideWhenUsed="0"/>
-    <w:lsdException w:name="Colorful Grid Accent 1" w:semiHidden="0" w:uiPriority="73" w:unhideWhenUsed="0"/>
-    <w:lsdException w:name="Light Shading Accent 2" w:semiHidden="0" w:uiPriority="60" w:unhideWhenUsed="0"/>
-    <w:lsdException w:name="Light List Accent 2" w:semiHidden="0" w:uiPriority="61" w:unhideWhenUsed="0"/>
-    <w:lsdException w:name="Light Grid Accent 2" w:semiHidden="0" w:uiPriority="62" w:unhideWhenUsed="0"/>
-    <w:lsdException w:name="Medium Shading 1 Accent 2" w:semiHidden="0" w:uiPriority="63" w:unhideWhenUsed="0"/>
-    <w:lsdException w:name="Medium Shading 2 Accent 2" w:semiHidden="0" w:uiPriority="64" w:unhideWhenUsed="0"/>
-    <w:lsdException w:name="Medium List 1 Accent 2" w:semiHidden="0" w:uiPriority="65" w:unhideWhenUsed="0"/>
-    <w:lsdException w:name="Medium List 2 Accent 2" w:semiHidden="0" w:uiPriority="66" w:unhideWhenUsed="0"/>
-    <w:lsdException w:name="Medium Grid 1 Accent 2" w:semiHidden="0" w:uiPriority="67" w:unhideWhenUsed="0"/>
-    <w:lsdException w:name="Medium Grid 2 Accent 2" w:semiHidden="0" w:uiPriority="68" w:unhideWhenUsed="0"/>
-    <w:lsdException w:name="Medium Grid 3 Accent 2" w:semiHidden="0" w:uiPriority="69" w:unhideWhenUsed="0"/>
-    <w:lsdException w:name="Dark List Accent 2" w:semiHidden="0" w:uiPriority="70" w:unhideWhenUsed="0"/>
-    <w:lsdException w:name="Colorful Shading Accent 2" w:semiHidden="0" w:uiPriority="71" w:unhideWhenUsed="0"/>
-    <w:lsdException w:name="Colorful List Accent 2" w:semiHidden="0" w:uiPriority="72" w:unhideWhenUsed="0"/>
-    <w:lsdException w:name="Colorful Grid Accent 2" w:semiHidden="0" w:uiPriority="73" w:unhideWhenUsed="0"/>
-    <w:lsdException w:name="Light Shading Accent 3" w:semiHidden="0" w:uiPriority="60" w:unhideWhenUsed="0"/>
-    <w:lsdException w:name="Light List Accent 3" w:semiHidden="0" w:uiPriority="61" w:unhideWhenUsed="0"/>
-    <w:lsdException w:name="Light Grid Accent 3" w:semiHidden="0" w:uiPriority="62" w:unhideWhenUsed="0"/>
-    <w:lsdException w:name="Medium Shading 1 Accent 3" w:semiHidden="0" w:uiPriority="63" w:unhideWhenUsed="0"/>
-    <w:lsdException w:name="Medium Shading 2 Accent 3" w:semiHidden="0" w:uiPriority="64" w:unhideWhenUsed="0"/>
-    <w:lsdException w:name="Medium List 1 Accent 3" w:semiHidden="0" w:uiPriority="65" w:unhideWhenUsed="0"/>
-    <w:lsdException w:name="Medium List 2 Accent 3" w:semiHidden="0" w:uiPriority="66" w:unhideWhenUsed="0"/>
-    <w:lsdException w:name="Medium Grid 1 Accent 3" w:semiHidden="0" w:uiPriority="67" w:unhideWhenUsed="0"/>
-    <w:lsdException w:name="Medium Grid 2 Accent 3" w:semiHidden="0" w:uiPriority="68" w:unhideWhenUsed="0"/>
-    <w:lsdException w:name="Medium Grid 3 Accent 3" w:semiHidden="0" w:uiPriority="69" w:unhideWhenUsed="0"/>
-    <w:lsdException w:name="Dark List Accent 3" w:semiHidden="0" w:uiPriority="70" w:unhideWhenUsed="0"/>
-    <w:lsdException w:name="Colorful Shading Accent 3" w:semiHidden="0" w:uiPriority="71" w:unhideWhenUsed="0"/>
-    <w:lsdException w:name="Colorful List Accent 3" w:semiHidden="0" w:uiPriority="72" w:unhideWhenUsed="0"/>
-    <w:lsdException w:name="Colorful Grid Accent 3" w:semiHidden="0" w:uiPriority="73" w:unhideWhenUsed="0"/>
-    <w:lsdException w:name="Light Shading Accent 4" w:semiHidden="0" w:uiPriority="60" w:unhideWhenUsed="0"/>
-    <w:lsdException w:name="Light List Accent 4" w:semiHidden="0" w:uiPriority="61" w:unhideWhenUsed="0"/>
-    <w:lsdException w:name="Light Grid Accent 4" w:semiHidden="0" w:uiPriority="62" w:unhideWhenUsed="0"/>
-    <w:lsdException w:name="Medium Shading 1 Accent 4" w:semiHidden="0" w:uiPriority="63" w:unhideWhenUsed="0"/>
-    <w:lsdException w:name="Medium Shading 2 Accent 4" w:semiHidden="0" w:uiPriority="64" w:unhideWhenUsed="0"/>
-    <w:lsdException w:name="Medium List 1 Accent 4" w:semiHidden="0" w:uiPriority="65" w:unhideWhenUsed="0"/>
-    <w:lsdException w:name="Medium List 2 Accent 4" w:semiHidden="0" w:uiPriority="66" w:unhideWhenUsed="0"/>
-    <w:lsdException w:name="Medium Grid 1 Accent 4" w:semiHidden="0" w:uiPriority="67" w:unhideWhenUsed="0"/>
-    <w:lsdException w:name="Medium Grid 2 Accent 4" w:semiHidden="0" w:uiPriority="68" w:unhideWhenUsed="0"/>
-    <w:lsdException w:name="Medium Grid 3 Accent 4" w:semiHidden="0" w:uiPriority="69" w:unhideWhenUsed="0"/>
-    <w:lsdException w:name="Dark List Accent 4" w:semiHidden="0" w:uiPriority="70" w:unhideWhenUsed="0"/>
-    <w:lsdException w:name="Colorful Shading Accent 4" w:semiHidden="0" w:uiPriority="71" w:unhideWhenUsed="0"/>
-    <w:lsdException w:name="Colorful List Accent 4" w:semiHidden="0" w:uiPriority="72" w:unhideWhenUsed="0"/>
-    <w:lsdException w:name="Colorful Grid Accent 4" w:semiHidden="0" w:uiPriority="73" w:unhideWhenUsed="0"/>
-    <w:lsdException w:name="Light Shading Accent 5" w:semiHidden="0" w:uiPriority="60" w:unhideWhenUsed="0"/>
-    <w:lsdException w:name="Light List Accent 5" w:semiHidden="0" w:uiPriority="61" w:unhideWhenUsed="0"/>
-    <w:lsdException w:name="Light Grid Accent 5" w:semiHidden="0" w:uiPriority="62" w:unhideWhenUsed="0"/>
-    <w:lsdException w:name="Medium Shading 1 Accent 5" w:semiHidden="0" w:uiPriority="63" w:unhideWhenUsed="0"/>
-    <w:lsdException w:name="Medium Shading 2 Accent 5" w:semiHidden="0" w:uiPriority="64" w:unhideWhenUsed="0"/>
-    <w:lsdException w:name="Medium List 1 Accent 5" w:semiHidden="0" w:uiPriority="65" w:unhideWhenUsed="0"/>
-    <w:lsdException w:name="Medium List 2 Accent 5" w:semiHidden="0" w:uiPriority="66" w:unhideWhenUsed="0"/>
-    <w:lsdException w:name="Medium Grid 1 Accent 5" w:semiHidden="0" w:uiPriority="67" w:unhideWhenUsed="0"/>
-    <w:lsdException w:name="Medium Grid 2 Accent 5" w:semiHidden="0" w:uiPriority="68" w:unhideWhenUsed="0"/>
-    <w:lsdException w:name="Medium Grid 3 Accent 5" w:semiHidden="0" w:uiPriority="69" w:unhideWhenUsed="0"/>
-    <w:lsdException w:name="Dark List Accent 5" w:semiHidden="0" w:uiPriority="70" w:unhideWhenUsed="0"/>
-    <w:lsdException w:name="Colorful Shading Accent 5" w:semiHidden="0" w:uiPriority="71" w:unhideWhenUsed="0"/>
-    <w:lsdException w:name="Colorful List Accent 5" w:semiHidden="0" w:uiPriority="72" w:unhideWhenUsed="0"/>
-    <w:lsdException w:name="Colorful Grid Accent 5" w:semiHidden="0" w:uiPriority="73" w:unhideWhenUsed="0"/>
-    <w:lsdException w:name="Light Shading Accent 6" w:semiHidden="0" w:uiPriority="60" w:unhideWhenUsed="0"/>
-    <w:lsdException w:name="Light List Accent 6" w:semiHidden="0" w:uiPriority="61" w:unhideWhenUsed="0"/>
-    <w:lsdException w:name="Light Grid Accent 6" w:semiHidden="0" w:uiPriority="62" w:unhideWhenUsed="0"/>
-    <w:lsdException w:name="Medium Shading 1 Accent 6" w:semiHidden="0" w:uiPriority="63" w:unhideWhenUsed="0"/>
-    <w:lsdException w:name="Medium Shading 2 Accent 6" w:semiHidden="0" w:uiPriority="64" w:unhideWhenUsed="0"/>
-    <w:lsdException w:name="Medium List 1 Accent 6" w:semiHidden="0" w:uiPriority="65" w:unhideWhenUsed="0"/>
-    <w:lsdException w:name="Medium List 2 Accent 6" w:semiHidden="0" w:uiPriority="66" w:unhideWhenUsed="0"/>
-    <w:lsdException w:name="Medium Grid 1 Accent 6" w:semiHidden="0" w:uiPriority="67" w:unhideWhenUsed="0"/>
-    <w:lsdException w:name="Medium Grid 2 Accent 6" w:semiHidden="0" w:uiPriority="68" w:unhideWhenUsed="0"/>
-    <w:lsdException w:name="Medium Grid 3 Accent 6" w:semiHidden="0" w:uiPriority="69" w:unhideWhenUsed="0"/>
-    <w:lsdException w:name="Dark List Accent 6" w:semiHidden="0" w:uiPriority="70" w:unhideWhenUsed="0"/>
-    <w:lsdException w:name="Colorful Shading Accent 6" w:semiHidden="0" w:uiPriority="71" w:unhideWhenUsed="0"/>
-    <w:lsdException w:name="Colorful List Accent 6" w:semiHidden="0" w:uiPriority="72" w:unhideWhenUsed="0"/>
-    <w:lsdException w:name="Colorful Grid Accent 6" w:semiHidden="0" w:uiPriority="73" w:unhideWhenUsed="0"/>
-    <w:lsdException w:name="Subtle Emphasis" w:semiHidden="0" w:uiPriority="19" w:unhideWhenUsed="0" w:qFormat="1"/>
-    <w:lsdException w:name="Intense Emphasis" w:semiHidden="0" w:uiPriority="21" w:unhideWhenUsed="0" w:qFormat="1"/>
-    <w:lsdException w:name="Subtle Reference" w:semiHidden="0" w:uiPriority="31" w:unhideWhenUsed="0" w:qFormat="1"/>
-    <w:lsdException w:name="Intense Reference" w:semiHidden="0" w:uiPriority="32" w:unhideWhenUsed="0" w:qFormat="1"/>
-    <w:lsdException w:name="Book Title" w:semiHidden="0" w:uiPriority="33" w:unhideWhenUsed="0" w:qFormat="1"/>
-    <w:lsdException w:name="Bibliography" w:uiPriority="37"/>
-    <w:lsdException w:name="TOC Heading" w:uiPriority="39" w:qFormat="1"/>
+  <w:latentStyles w:defLockedState="0" w:defUIPriority="0" w:defSemiHidden="0" w:defUnhideWhenUsed="0" w:defQFormat="0" w:count="371">
+    <w:lsdException w:name="Normal" w:qFormat="1"/>
+    <w:lsdException w:name="heading 1" w:qFormat="1"/>
+    <w:lsdException w:name="heading 2" w:qFormat="1"/>
+    <w:lsdException w:name="heading 3" w:qFormat="1"/>
+    <w:lsdException w:name="heading 4" w:qFormat="1"/>
+    <w:lsdException w:name="heading 5" w:qFormat="1"/>
+    <w:lsdException w:name="heading 6" w:qFormat="1"/>
+    <w:lsdException w:name="heading 7" w:semiHidden="1" w:unhideWhenUsed="1" w:qFormat="1"/>
+    <w:lsdException w:name="heading 8" w:semiHidden="1" w:unhideWhenUsed="1" w:qFormat="1"/>
+    <w:lsdException w:name="heading 9" w:semiHidden="1" w:unhideWhenUsed="1" w:qFormat="1"/>
+    <w:lsdException w:name="index 1" w:semiHidden="1" w:unhideWhenUsed="1"/>
+    <w:lsdException w:name="index 2" w:semiHidden="1" w:unhideWhenUsed="1"/>
+    <w:lsdException w:name="index 3" w:semiHidden="1" w:unhideWhenUsed="1"/>
+    <w:lsdException w:name="index 4" w:semiHidden="1" w:unhideWhenUsed="1"/>
+    <w:lsdException w:name="index 5" w:semiHidden="1" w:unhideWhenUsed="1"/>
+    <w:lsdException w:name="index 6" w:semiHidden="1" w:unhideWhenUsed="1"/>
+    <w:lsdException w:name="index 7" w:semiHidden="1" w:unhideWhenUsed="1"/>
+    <w:lsdException w:name="index 8" w:semiHidden="1" w:unhideWhenUsed="1"/>
+    <w:lsdException w:name="index 9" w:semiHidden="1" w:unhideWhenUsed="1"/>
+    <w:lsdException w:name="toc 1" w:semiHidden="1" w:uiPriority="39" w:unhideWhenUsed="1"/>
+    <w:lsdException w:name="toc 2" w:semiHidden="1" w:uiPriority="39" w:unhideWhenUsed="1"/>
+    <w:lsdException w:name="toc 3" w:semiHidden="1" w:uiPriority="39" w:unhideWhenUsed="1"/>
+    <w:lsdException w:name="toc 4" w:semiHidden="1" w:unhideWhenUsed="1"/>
+    <w:lsdException w:name="toc 5" w:semiHidden="1" w:unhideWhenUsed="1"/>
+    <w:lsdException w:name="toc 6" w:semiHidden="1" w:unhideWhenUsed="1"/>
+    <w:lsdException w:name="toc 7" w:semiHidden="1" w:unhideWhenUsed="1"/>
+    <w:lsdException w:name="toc 8" w:semiHidden="1" w:unhideWhenUsed="1"/>
+    <w:lsdException w:name="toc 9" w:semiHidden="1" w:unhideWhenUsed="1"/>
+    <w:lsdException w:name="Normal Indent" w:semiHidden="1" w:unhideWhenUsed="1"/>
+    <w:lsdException w:name="footnote text" w:semiHidden="1" w:unhideWhenUsed="1"/>
+    <w:lsdException w:name="annotation text" w:semiHidden="1" w:unhideWhenUsed="1"/>
+    <w:lsdException w:name="header" w:semiHidden="1" w:unhideWhenUsed="1"/>
+    <w:lsdException w:name="footer" w:semiHidden="1" w:uiPriority="99" w:unhideWhenUsed="1"/>
+    <w:lsdException w:name="index heading" w:semiHidden="1" w:unhideWhenUsed="1"/>
+    <w:lsdException w:name="caption" w:semiHidden="1" w:unhideWhenUsed="1" w:qFormat="1"/>
+    <w:lsdException w:name="table of figures" w:semiHidden="1" w:uiPriority="99" w:unhideWhenUsed="1"/>
+    <w:lsdException w:name="envelope address" w:semiHidden="1" w:unhideWhenUsed="1"/>
+    <w:lsdException w:name="envelope return" w:semiHidden="1" w:unhideWhenUsed="1"/>
+    <w:lsdException w:name="footnote reference" w:semiHidden="1" w:unhideWhenUsed="1"/>
+    <w:lsdException w:name="annotation reference" w:semiHidden="1" w:unhideWhenUsed="1"/>
+    <w:lsdException w:name="line number" w:semiHidden="1" w:unhideWhenUsed="1"/>
+    <w:lsdException w:name="page number" w:semiHidden="1" w:unhideWhenUsed="1"/>
+    <w:lsdException w:name="endnote reference" w:semiHidden="1" w:unhideWhenUsed="1"/>
+    <w:lsdException w:name="endnote text" w:semiHidden="1" w:unhideWhenUsed="1"/>
+    <w:lsdException w:name="table of authorities" w:semiHidden="1" w:unhideWhenUsed="1"/>
+    <w:lsdException w:name="macro" w:semiHidden="1" w:unhideWhenUsed="1"/>
+    <w:lsdException w:name="toa heading" w:semiHidden="1" w:unhideWhenUsed="1"/>
+    <w:lsdException w:name="List" w:semiHidden="1" w:unhideWhenUsed="1"/>
+    <w:lsdException w:name="List Bullet" w:semiHidden="1" w:unhideWhenUsed="1"/>
+    <w:lsdException w:name="List 2" w:semiHidden="1" w:unhideWhenUsed="1"/>
+    <w:lsdException w:name="List 3" w:semiHidden="1" w:unhideWhenUsed="1"/>
+    <w:lsdException w:name="List Bullet 2" w:semiHidden="1" w:unhideWhenUsed="1"/>
+    <w:lsdException w:name="List Bullet 3" w:semiHidden="1" w:unhideWhenUsed="1"/>
+    <w:lsdException w:name="List Bullet 4" w:semiHidden="1" w:unhideWhenUsed="1"/>
+    <w:lsdException w:name="List Bullet 5" w:semiHidden="1" w:unhideWhenUsed="1"/>
+    <w:lsdException w:name="List Number 2" w:semiHidden="1" w:unhideWhenUsed="1"/>
+    <w:lsdException w:name="List Number 3" w:semiHidden="1" w:unhideWhenUsed="1"/>
+    <w:lsdException w:name="List Number 4" w:semiHidden="1" w:unhideWhenUsed="1"/>
+    <w:lsdException w:name="List Number 5" w:semiHidden="1" w:unhideWhenUsed="1"/>
+    <w:lsdException w:name="Title" w:qFormat="1"/>
+    <w:lsdException w:name="Closing" w:semiHidden="1" w:unhideWhenUsed="1"/>
+    <w:lsdException w:name="Signature" w:semiHidden="1" w:unhideWhenUsed="1"/>
+    <w:lsdException w:name="Default Paragraph Font" w:semiHidden="1" w:unhideWhenUsed="1"/>
+    <w:lsdException w:name="Body Text" w:semiHidden="1" w:unhideWhenUsed="1"/>
+    <w:lsdException w:name="Body Text Indent" w:semiHidden="1" w:unhideWhenUsed="1"/>
+    <w:lsdException w:name="List Continue" w:semiHidden="1" w:unhideWhenUsed="1"/>
+    <w:lsdException w:name="List Continue 2" w:semiHidden="1" w:unhideWhenUsed="1"/>
+    <w:lsdException w:name="List Continue 3" w:semiHidden="1" w:unhideWhenUsed="1"/>
+    <w:lsdException w:name="List Continue 4" w:semiHidden="1" w:unhideWhenUsed="1"/>
+    <w:lsdException w:name="List Continue 5" w:semiHidden="1" w:unhideWhenUsed="1"/>
+    <w:lsdException w:name="Message Header" w:semiHidden="1" w:unhideWhenUsed="1"/>
+    <w:lsdException w:name="Subtitle" w:uiPriority="11" w:qFormat="1"/>
+    <w:lsdException w:name="Body Text First Indent 2" w:semiHidden="1" w:unhideWhenUsed="1"/>
+    <w:lsdException w:name="Note Heading" w:semiHidden="1" w:unhideWhenUsed="1"/>
+    <w:lsdException w:name="Body Text 2" w:semiHidden="1" w:unhideWhenUsed="1"/>
+    <w:lsdException w:name="Body Text 3" w:semiHidden="1" w:unhideWhenUsed="1"/>
+    <w:lsdException w:name="Body Text Indent 2" w:semiHidden="1" w:unhideWhenUsed="1"/>
+    <w:lsdException w:name="Body Text Indent 3" w:semiHidden="1" w:unhideWhenUsed="1"/>
+    <w:lsdException w:name="Block Text" w:semiHidden="1" w:unhideWhenUsed="1"/>
+    <w:lsdException w:name="Hyperlink" w:semiHidden="1" w:uiPriority="99" w:unhideWhenUsed="1"/>
+    <w:lsdException w:name="FollowedHyperlink" w:semiHidden="1" w:uiPriority="99" w:unhideWhenUsed="1"/>
+    <w:lsdException w:name="Strong" w:qFormat="1"/>
+    <w:lsdException w:name="Emphasis" w:uiPriority="20" w:qFormat="1"/>
+    <w:lsdException w:name="Document Map" w:semiHidden="1" w:unhideWhenUsed="1"/>
+    <w:lsdException w:name="Plain Text" w:semiHidden="1" w:unhideWhenUsed="1"/>
+    <w:lsdException w:name="E-mail Signature" w:semiHidden="1" w:unhideWhenUsed="1"/>
+    <w:lsdException w:name="HTML Top of Form" w:semiHidden="1" w:unhideWhenUsed="1"/>
+    <w:lsdException w:name="HTML Bottom of Form" w:semiHidden="1" w:unhideWhenUsed="1"/>
+    <w:lsdException w:name="Normal (Web)" w:semiHidden="1" w:uiPriority="99" w:unhideWhenUsed="1"/>
+    <w:lsdException w:name="HTML Acronym" w:semiHidden="1" w:unhideWhenUsed="1"/>
+    <w:lsdException w:name="HTML Address" w:semiHidden="1" w:unhideWhenUsed="1"/>
+    <w:lsdException w:name="HTML Cite" w:semiHidden="1" w:unhideWhenUsed="1"/>
+    <w:lsdException w:name="HTML Code" w:semiHidden="1" w:unhideWhenUsed="1"/>
+    <w:lsdException w:name="HTML Definition" w:semiHidden="1" w:unhideWhenUsed="1"/>
+    <w:lsdException w:name="HTML Keyboard" w:semiHidden="1" w:unhideWhenUsed="1"/>
+    <w:lsdException w:name="HTML Preformatted" w:semiHidden="1" w:unhideWhenUsed="1"/>
+    <w:lsdException w:name="HTML Sample" w:semiHidden="1" w:unhideWhenUsed="1"/>
+    <w:lsdException w:name="HTML Typewriter" w:semiHidden="1" w:unhideWhenUsed="1"/>
+    <w:lsdException w:name="HTML Variable" w:semiHidden="1" w:unhideWhenUsed="1"/>
+    <w:lsdException w:name="Normal Table" w:semiHidden="1" w:unhideWhenUsed="1"/>
+    <w:lsdException w:name="annotation subject" w:semiHidden="1" w:unhideWhenUsed="1"/>
+    <w:lsdException w:name="No List" w:semiHidden="1" w:uiPriority="99" w:unhideWhenUsed="1"/>
+    <w:lsdException w:name="Outline List 1" w:semiHidden="1" w:unhideWhenUsed="1"/>
+    <w:lsdException w:name="Outline List 2" w:semiHidden="1" w:unhideWhenUsed="1"/>
+    <w:lsdException w:name="Outline List 3" w:semiHidden="1" w:unhideWhenUsed="1"/>
+    <w:lsdException w:name="Table Simple 1" w:semiHidden="1" w:unhideWhenUsed="1"/>
+    <w:lsdException w:name="Table Simple 2" w:semiHidden="1" w:unhideWhenUsed="1"/>
+    <w:lsdException w:name="Table Simple 3" w:semiHidden="1" w:unhideWhenUsed="1"/>
+    <w:lsdException w:name="Table Classic 1" w:semiHidden="1" w:unhideWhenUsed="1"/>
+    <w:lsdException w:name="Table Classic 2" w:semiHidden="1" w:unhideWhenUsed="1"/>
+    <w:lsdException w:name="Table Classic 3" w:semiHidden="1" w:unhideWhenUsed="1"/>
+    <w:lsdException w:name="Table Classic 4" w:semiHidden="1" w:unhideWhenUsed="1"/>
+    <w:lsdException w:name="Table Colorful 1" w:semiHidden="1" w:unhideWhenUsed="1"/>
+    <w:lsdException w:name="Table Colorful 2" w:semiHidden="1" w:unhideWhenUsed="1"/>
+    <w:lsdException w:name="Table Colorful 3" w:semiHidden="1" w:unhideWhenUsed="1"/>
+    <w:lsdException w:name="Table Columns 1" w:semiHidden="1" w:unhideWhenUsed="1"/>
+    <w:lsdException w:name="Table Columns 2" w:semiHidden="1" w:unhideWhenUsed="1"/>
+    <w:lsdException w:name="Table Columns 3" w:semiHidden="1" w:unhideWhenUsed="1"/>
+    <w:lsdException w:name="Table Columns 4" w:semiHidden="1" w:unhideWhenUsed="1"/>
+    <w:lsdException w:name="Table Columns 5" w:semiHidden="1" w:unhideWhenUsed="1"/>
+    <w:lsdException w:name="Table Grid 1" w:semiHidden="1" w:unhideWhenUsed="1"/>
+    <w:lsdException w:name="Table Grid 2" w:semiHidden="1" w:unhideWhenUsed="1"/>
+    <w:lsdException w:name="Table Grid 3" w:semiHidden="1" w:unhideWhenUsed="1"/>
+    <w:lsdException w:name="Table Grid 4" w:semiHidden="1" w:unhideWhenUsed="1"/>
+    <w:lsdException w:name="Table Grid 5" w:semiHidden="1" w:unhideWhenUsed="1"/>
+    <w:lsdException w:name="Table Grid 6" w:semiHidden="1" w:unhideWhenUsed="1"/>
+    <w:lsdException w:name="Table Grid 7" w:semiHidden="1" w:unhideWhenUsed="1"/>
+    <w:lsdException w:name="Table Grid 8" w:semiHidden="1" w:unhideWhenUsed="1"/>
+    <w:lsdException w:name="Table List 1" w:semiHidden="1" w:unhideWhenUsed="1"/>
+    <w:lsdException w:name="Table List 2" w:semiHidden="1" w:unhideWhenUsed="1"/>
+    <w:lsdException w:name="Table List 3" w:semiHidden="1" w:unhideWhenUsed="1"/>
+    <w:lsdException w:name="Table List 4" w:semiHidden="1" w:unhideWhenUsed="1"/>
+    <w:lsdException w:name="Table List 5" w:semiHidden="1" w:unhideWhenUsed="1"/>
+    <w:lsdException w:name="Table List 6" w:semiHidden="1" w:unhideWhenUsed="1"/>
+    <w:lsdException w:name="Table List 7" w:semiHidden="1" w:unhideWhenUsed="1"/>
+    <w:lsdException w:name="Table List 8" w:semiHidden="1" w:unhideWhenUsed="1"/>
+    <w:lsdException w:name="Table 3D effects 1" w:semiHidden="1" w:unhideWhenUsed="1"/>
+    <w:lsdException w:name="Table 3D effects 2" w:semiHidden="1" w:unhideWhenUsed="1"/>
+    <w:lsdException w:name="Table 3D effects 3" w:semiHidden="1" w:unhideWhenUsed="1"/>
+    <w:lsdException w:name="Table Contemporary" w:semiHidden="1" w:unhideWhenUsed="1"/>
+    <w:lsdException w:name="Table Elegant" w:semiHidden="1" w:unhideWhenUsed="1"/>
+    <w:lsdException w:name="Table Professional" w:semiHidden="1" w:unhideWhenUsed="1"/>
+    <w:lsdException w:name="Table Subtle 1" w:semiHidden="1" w:unhideWhenUsed="1"/>
+    <w:lsdException w:name="Table Subtle 2" w:semiHidden="1" w:unhideWhenUsed="1"/>
+    <w:lsdException w:name="Table Web 1" w:semiHidden="1" w:unhideWhenUsed="1"/>
+    <w:lsdException w:name="Table Web 2" w:semiHidden="1" w:unhideWhenUsed="1"/>
+    <w:lsdException w:name="Table Web 3" w:semiHidden="1" w:unhideWhenUsed="1"/>
+    <w:lsdException w:name="Balloon Text" w:semiHidden="1" w:uiPriority="99" w:unhideWhenUsed="1"/>
+    <w:lsdException w:name="Table Theme" w:semiHidden="1" w:unhideWhenUsed="1"/>
+    <w:lsdException w:name="Placeholder Text" w:semiHidden="1" w:uiPriority="99"/>
+    <w:lsdException w:name="No Spacing" w:uiPriority="1" w:qFormat="1"/>
+    <w:lsdException w:name="Light Shading" w:uiPriority="60"/>
+    <w:lsdException w:name="Light List" w:uiPriority="61"/>
+    <w:lsdException w:name="Light Grid" w:uiPriority="62"/>
+    <w:lsdException w:name="Medium Shading 1" w:uiPriority="63"/>
+    <w:lsdException w:name="Medium Shading 2" w:uiPriority="64"/>
+    <w:lsdException w:name="Medium List 1" w:uiPriority="65"/>
+    <w:lsdException w:name="Medium List 2" w:uiPriority="66"/>
+    <w:lsdException w:name="Medium Grid 1" w:uiPriority="67"/>
+    <w:lsdException w:name="Medium Grid 2" w:uiPriority="68"/>
+    <w:lsdException w:name="Medium Grid 3" w:uiPriority="69"/>
+    <w:lsdException w:name="Dark List" w:uiPriority="70"/>
+    <w:lsdException w:name="Colorful Shading" w:uiPriority="71"/>
+    <w:lsdException w:name="Colorful List" w:uiPriority="72"/>
+    <w:lsdException w:name="Colorful Grid" w:uiPriority="73"/>
+    <w:lsdException w:name="Light Shading Accent 1" w:uiPriority="60"/>
+    <w:lsdException w:name="Light List Accent 1" w:uiPriority="61"/>
+    <w:lsdException w:name="Light Grid Accent 1" w:uiPriority="62"/>
+    <w:lsdException w:name="Medium Shading 1 Accent 1" w:uiPriority="63"/>
+    <w:lsdException w:name="Medium Shading 2 Accent 1" w:uiPriority="64"/>
+    <w:lsdException w:name="Medium List 1 Accent 1" w:uiPriority="65"/>
+    <w:lsdException w:name="Revision" w:semiHidden="1" w:uiPriority="99"/>
+    <w:lsdException w:name="List Paragraph" w:uiPriority="34" w:qFormat="1"/>
+    <w:lsdException w:name="Quote" w:uiPriority="29" w:qFormat="1"/>
+    <w:lsdException w:name="Intense Quote" w:uiPriority="30" w:qFormat="1"/>
+    <w:lsdException w:name="Medium List 2 Accent 1" w:uiPriority="66"/>
+    <w:lsdException w:name="Medium Grid 1 Accent 1" w:uiPriority="67"/>
+    <w:lsdException w:name="Medium Grid 2 Accent 1" w:uiPriority="68"/>
+    <w:lsdException w:name="Medium Grid 3 Accent 1" w:uiPriority="69"/>
+    <w:lsdException w:name="Dark List Accent 1" w:uiPriority="70"/>
+    <w:lsdException w:name="Colorful Shading Accent 1" w:uiPriority="71"/>
+    <w:lsdException w:name="Colorful List Accent 1" w:uiPriority="72"/>
+    <w:lsdException w:name="Colorful Grid Accent 1" w:uiPriority="73"/>
+    <w:lsdException w:name="Light Shading Accent 2" w:uiPriority="60"/>
+    <w:lsdException w:name="Light List Accent 2" w:uiPriority="61"/>
+    <w:lsdException w:name="Light Grid Accent 2" w:uiPriority="62"/>
+    <w:lsdException w:name="Medium Shading 1 Accent 2" w:uiPriority="63"/>
+    <w:lsdException w:name="Medium Shading 2 Accent 2" w:uiPriority="64"/>
+    <w:lsdException w:name="Medium List 1 Accent 2" w:uiPriority="65"/>
+    <w:lsdException w:name="Medium List 2 Accent 2" w:uiPriority="66"/>
+    <w:lsdException w:name="Medium Grid 1 Accent 2" w:uiPriority="67"/>
+    <w:lsdException w:name="Medium Grid 2 Accent 2" w:uiPriority="68"/>
+    <w:lsdException w:name="Medium Grid 3 Accent 2" w:uiPriority="69"/>
+    <w:lsdException w:name="Dark List Accent 2" w:uiPriority="70"/>
+    <w:lsdException w:name="Colorful Shading Accent 2" w:uiPriority="71"/>
+    <w:lsdException w:name="Colorful List Accent 2" w:uiPriority="72"/>
+    <w:lsdException w:name="Colorful Grid Accent 2" w:uiPriority="73"/>
+    <w:lsdException w:name="Light Shading Accent 3" w:uiPriority="60"/>
+    <w:lsdException w:name="Light List Accent 3" w:uiPriority="61"/>
+    <w:lsdException w:name="Light Grid Accent 3" w:uiPriority="62"/>
+    <w:lsdException w:name="Medium Shading 1 Accent 3" w:uiPriority="63"/>
+    <w:lsdException w:name="Medium Shading 2 Accent 3" w:uiPriority="64"/>
+    <w:lsdException w:name="Medium List 1 Accent 3" w:uiPriority="65"/>
+    <w:lsdException w:name="Medium List 2 Accent 3" w:uiPriority="66"/>
+    <w:lsdException w:name="Medium Grid 1 Accent 3" w:uiPriority="67"/>
+    <w:lsdException w:name="Medium Grid 2 Accent 3" w:uiPriority="68"/>
+    <w:lsdException w:name="Medium Grid 3 Accent 3" w:uiPriority="69"/>
+    <w:lsdException w:name="Dark List Accent 3" w:uiPriority="70"/>
+    <w:lsdException w:name="Colorful Shading Accent 3" w:uiPriority="71"/>
+    <w:lsdException w:name="Colorful List Accent 3" w:uiPriority="72"/>
+    <w:lsdException w:name="Colorful Grid Accent 3" w:uiPriority="73"/>
+    <w:lsdException w:name="Light Shading Accent 4" w:uiPriority="60"/>
+    <w:lsdException w:name="Light List Accent 4" w:uiPriority="61"/>
+    <w:lsdException w:name="Light Grid Accent 4" w:uiPriority="62"/>
+    <w:lsdException w:name="Medium Shading 1 Accent 4" w:uiPriority="63"/>
+    <w:lsdException w:name="Medium Shading 2 Accent 4" w:uiPriority="64"/>
+    <w:lsdException w:name="Medium List 1 Accent 4" w:uiPriority="65"/>
+    <w:lsdException w:name="Medium List 2 Accent 4" w:uiPriority="66"/>
+    <w:lsdException w:name="Medium Grid 1 Accent 4" w:uiPriority="67"/>
+    <w:lsdException w:name="Medium Grid 2 Accent 4" w:uiPriority="68"/>
+    <w:lsdException w:name="Medium Grid 3 Accent 4" w:uiPriority="69"/>
+    <w:lsdException w:name="Dark List Accent 4" w:uiPriority="70"/>
+    <w:lsdException w:name="Colorful Shading Accent 4" w:uiPriority="71"/>
+    <w:lsdException w:name="Colorful List Accent 4" w:uiPriority="72"/>
+    <w:lsdException w:name="Colorful Grid Accent 4" w:uiPriority="73"/>
+    <w:lsdException w:name="Light Shading Accent 5" w:uiPriority="60"/>
+    <w:lsdException w:name="Light List Accent 5" w:uiPriority="61"/>
+    <w:lsdException w:name="Light Grid Accent 5" w:uiPriority="62"/>
+    <w:lsdException w:name="Medium Shading 1 Accent 5" w:uiPriority="63"/>
+    <w:lsdException w:name="Medium Shading 2 Accent 5" w:uiPriority="64"/>
+    <w:lsdException w:name="Medium List 1 Accent 5" w:uiPriority="65"/>
+    <w:lsdException w:name="Medium List 2 Accent 5" w:uiPriority="66"/>
+    <w:lsdException w:name="Medium Grid 1 Accent 5" w:uiPriority="67"/>
+    <w:lsdException w:name="Medium Grid 2 Accent 5" w:uiPriority="68"/>
+    <w:lsdException w:name="Medium Grid 3 Accent 5" w:uiPriority="69"/>
+    <w:lsdException w:name="Dark List Accent 5" w:uiPriority="70"/>
+    <w:lsdException w:name="Colorful Shading Accent 5" w:uiPriority="71"/>
+    <w:lsdException w:name="Colorful List Accent 5" w:uiPriority="72"/>
+    <w:lsdException w:name="Colorful Grid Accent 5" w:uiPriority="73"/>
+    <w:lsdException w:name="Light Shading Accent 6" w:uiPriority="60"/>
+    <w:lsdException w:name="Light List Accent 6" w:uiPriority="61"/>
+    <w:lsdException w:name="Light Grid Accent 6" w:uiPriority="62"/>
+    <w:lsdException w:name="Medium Shading 1 Accent 6" w:uiPriority="63"/>
+    <w:lsdException w:name="Medium Shading 2 Accent 6" w:uiPriority="64"/>
+    <w:lsdException w:name="Medium List 1 Accent 6" w:uiPriority="65"/>
+    <w:lsdException w:name="Medium List 2 Accent 6" w:uiPriority="66"/>
+    <w:lsdException w:name="Medium Grid 1 Accent 6" w:uiPriority="67"/>
+    <w:lsdException w:name="Medium Grid 2 Accent 6" w:uiPriority="68"/>
+    <w:lsdException w:name="Medium Grid 3 Accent 6" w:uiPriority="69"/>
+    <w:lsdException w:name="Dark List Accent 6" w:uiPriority="70"/>
+    <w:lsdException w:name="Colorful Shading Accent 6" w:uiPriority="71"/>
+    <w:lsdException w:name="Colorful List Accent 6" w:uiPriority="72"/>
+    <w:lsdException w:name="Colorful Grid Accent 6" w:uiPriority="73"/>
+    <w:lsdException w:name="Subtle Emphasis" w:uiPriority="19" w:qFormat="1"/>
+    <w:lsdException w:name="Intense Emphasis" w:uiPriority="21" w:qFormat="1"/>
+    <w:lsdException w:name="Subtle Reference" w:uiPriority="31" w:qFormat="1"/>
+    <w:lsdException w:name="Intense Reference" w:uiPriority="32" w:qFormat="1"/>
+    <w:lsdException w:name="Book Title" w:uiPriority="33" w:qFormat="1"/>
+    <w:lsdException w:name="Bibliography" w:semiHidden="1" w:uiPriority="37" w:unhideWhenUsed="1"/>
+    <w:lsdException w:name="TOC Heading" w:semiHidden="1" w:uiPriority="39" w:unhideWhenUsed="1" w:qFormat="1"/>
+    <w:lsdException w:name="Plain Table 1" w:uiPriority="41"/>
+    <w:lsdException w:name="Plain Table 2" w:uiPriority="42"/>
+    <w:lsdException w:name="Plain Table 3" w:uiPriority="43"/>
+    <w:lsdException w:name="Plain Table 4" w:uiPriority="44"/>
+    <w:lsdException w:name="Plain Table 5" w:uiPriority="45"/>
+    <w:lsdException w:name="Grid Table Light" w:uiPriority="40"/>
+    <w:lsdException w:name="Grid Table 1 Light" w:uiPriority="46"/>
+    <w:lsdException w:name="Grid Table 2" w:uiPriority="47"/>
+    <w:lsdException w:name="Grid Table 3" w:uiPriority="48"/>
+    <w:lsdException w:name="Grid Table 4" w:uiPriority="49"/>
+    <w:lsdException w:name="Grid Table 5 Dark" w:uiPriority="50"/>
+    <w:lsdException w:name="Grid Table 6 Colorful" w:uiPriority="51"/>
+    <w:lsdException w:name="Grid Table 7 Colorful" w:uiPriority="52"/>
+    <w:lsdException w:name="Grid Table 1 Light Accent 1" w:uiPriority="46"/>
+    <w:lsdException w:name="Grid Table 2 Accent 1" w:uiPriority="47"/>
+    <w:lsdException w:name="Grid Table 3 Accent 1" w:uiPriority="48"/>
+    <w:lsdException w:name="Grid Table 4 Accent 1" w:uiPriority="49"/>
+    <w:lsdException w:name="Grid Table 5 Dark Accent 1" w:uiPriority="50"/>
+    <w:lsdException w:name="Grid Table 6 Colorful Accent 1" w:uiPriority="51"/>
+    <w:lsdException w:name="Grid Table 7 Colorful Accent 1" w:uiPriority="52"/>
+    <w:lsdException w:name="Grid Table 1 Light Accent 2" w:uiPriority="46"/>
+    <w:lsdException w:name="Grid Table 2 Accent 2" w:uiPriority="47"/>
+    <w:lsdException w:name="Grid Table 3 Accent 2" w:uiPriority="48"/>
+    <w:lsdException w:name="Grid Table 4 Accent 2" w:uiPriority="49"/>
+    <w:lsdException w:name="Grid Table 5 Dark Accent 2" w:uiPriority="50"/>
+    <w:lsdException w:name="Grid Table 6 Colorful Accent 2" w:uiPriority="51"/>
+    <w:lsdException w:name="Grid Table 7 Colorful Accent 2" w:uiPriority="52"/>
+    <w:lsdException w:name="Grid Table 1 Light Accent 3" w:uiPriority="46"/>
+    <w:lsdException w:name="Grid Table 2 Accent 3" w:uiPriority="47"/>
+    <w:lsdException w:name="Grid Table 3 Accent 3" w:uiPriority="48"/>
+    <w:lsdException w:name="Grid Table 4 Accent 3" w:uiPriority="49"/>
+    <w:lsdException w:name="Grid Table 5 Dark Accent 3" w:uiPriority="50"/>
+    <w:lsdException w:name="Grid Table 6 Colorful Accent 3" w:uiPriority="51"/>
+    <w:lsdException w:name="Grid Table 7 Colorful Accent 3" w:uiPriority="52"/>
+    <w:lsdException w:name="Grid Table 1 Light Accent 4" w:uiPriority="46"/>
+    <w:lsdException w:name="Grid Table 2 Accent 4" w:uiPriority="47"/>
+    <w:lsdException w:name="Grid Table 3 Accent 4" w:uiPriority="48"/>
+    <w:lsdException w:name="Grid Table 4 Accent 4" w:uiPriority="49"/>
+    <w:lsdException w:name="Grid Table 5 Dark Accent 4" w:uiPriority="50"/>
+    <w:lsdException w:name="Grid Table 6 Colorful Accent 4" w:uiPriority="51"/>
+    <w:lsdException w:name="Grid Table 7 Colorful Accent 4" w:uiPriority="52"/>
+    <w:lsdException w:name="Grid Table 1 Light Accent 5" w:uiPriority="46"/>
+    <w:lsdException w:name="Grid Table 2 Accent 5" w:uiPriority="47"/>
+    <w:lsdException w:name="Grid Table 3 Accent 5" w:uiPriority="48"/>
+    <w:lsdException w:name="Grid Table 4 Accent 5" w:uiPriority="49"/>
+    <w:lsdException w:name="Grid Table 5 Dark Accent 5" w:uiPriority="50"/>
+    <w:lsdException w:name="Grid Table 6 Colorful Accent 5" w:uiPriority="51"/>
+    <w:lsdException w:name="Grid Table 7 Colorful Accent 5" w:uiPriority="52"/>
+    <w:lsdException w:name="Grid Table 1 Light Accent 6" w:uiPriority="46"/>
+    <w:lsdException w:name="Grid Table 2 Accent 6" w:uiPriority="47"/>
+    <w:lsdException w:name="Grid Table 3 Accent 6" w:uiPriority="48"/>
+    <w:lsdException w:name="Grid Table 4 Accent 6" w:uiPriority="49"/>
+    <w:lsdException w:name="Grid Table 5 Dark Accent 6" w:uiPriority="50"/>
+    <w:lsdException w:name="Grid Table 6 Colorful Accent 6" w:uiPriority="51"/>
+    <w:lsdException w:name="Grid Table 7 Colorful Accent 6" w:uiPriority="52"/>
+    <w:lsdException w:name="List Table 1 Light" w:uiPriority="46"/>
+    <w:lsdException w:name="List Table 2" w:uiPriority="47"/>
+    <w:lsdException w:name="List Table 3" w:uiPriority="48"/>
+    <w:lsdException w:name="List Table 4" w:uiPriority="49"/>
+    <w:lsdException w:name="List Table 5 Dark" w:uiPriority="50"/>
+    <w:lsdException w:name="List Table 6 Colorful" w:uiPriority="51"/>
+    <w:lsdException w:name="List Table 7 Colorful" w:uiPriority="52"/>
+    <w:lsdException w:name="List Table 1 Light Accent 1" w:uiPriority="46"/>
+    <w:lsdException w:name="List Table 2 Accent 1" w:uiPriority="47"/>
+    <w:lsdException w:name="List Table 3 Accent 1" w:uiPriority="48"/>
+    <w:lsdException w:name="List Table 4 Accent 1" w:uiPriority="49"/>
+    <w:lsdException w:name="List Table 5 Dark Accent 1" w:uiPriority="50"/>
+    <w:lsdException w:name="List Table 6 Colorful Accent 1" w:uiPriority="51"/>
+    <w:lsdException w:name="List Table 7 Colorful Accent 1" w:uiPriority="52"/>
+    <w:lsdException w:name="List Table 1 Light Accent 2" w:uiPriority="46"/>
+    <w:lsdException w:name="List Table 2 Accent 2" w:uiPriority="47"/>
+    <w:lsdException w:name="List Table 3 Accent 2" w:uiPriority="48"/>
+    <w:lsdException w:name="List Table 4 Accent 2" w:uiPriority="49"/>
+    <w:lsdException w:name="List Table 5 Dark Accent 2" w:uiPriority="50"/>
+    <w:lsdException w:name="List Table 6 Colorful Accent 2" w:uiPriority="51"/>
+    <w:lsdException w:name="List Table 7 Colorful Accent 2" w:uiPriority="52"/>
+    <w:lsdException w:name="List Table 1 Light Accent 3" w:uiPriority="46"/>
+    <w:lsdException w:name="List Table 2 Accent 3" w:uiPriority="47"/>
+    <w:lsdException w:name="List Table 3 Accent 3" w:uiPriority="48"/>
+    <w:lsdException w:name="List Table 4 Accent 3" w:uiPriority="49"/>
+    <w:lsdException w:name="List Table 5 Dark Accent 3" w:uiPriority="50"/>
+    <w:lsdException w:name="List Table 6 Colorful Accent 3" w:uiPriority="51"/>
+    <w:lsdException w:name="List Table 7 Colorful Accent 3" w:uiPriority="52"/>
+    <w:lsdException w:name="List Table 1 Light Accent 4" w:uiPriority="46"/>
+    <w:lsdException w:name="List Table 2 Accent 4" w:uiPriority="47"/>
+    <w:lsdException w:name="List Table 3 Accent 4" w:uiPriority="48"/>
+    <w:lsdException w:name="List Table 4 Accent 4" w:uiPriority="49"/>
+    <w:lsdException w:name="List Table 5 Dark Accent 4" w:uiPriority="50"/>
+    <w:lsdException w:name="List Table 6 Colorful Accent 4" w:uiPriority="51"/>
+    <w:lsdException w:name="List Table 7 Colorful Accent 4" w:uiPriority="52"/>
+    <w:lsdException w:name="List Table 1 Light Accent 5" w:uiPriority="46"/>
+    <w:lsdException w:name="List Table 2 Accent 5" w:uiPriority="47"/>
+    <w:lsdException w:name="List Table 3 Accent 5" w:uiPriority="48"/>
+    <w:lsdException w:name="List Table 4 Accent 5" w:uiPriority="49"/>
+    <w:lsdException w:name="List Table 5 Dark Accent 5" w:uiPriority="50"/>
+    <w:lsdException w:name="List Table 6 Colorful Accent 5" w:uiPriority="51"/>
+    <w:lsdException w:name="List Table 7 Colorful Accent 5" w:uiPriority="52"/>
+    <w:lsdException w:name="List Table 1 Light Accent 6" w:uiPriority="46"/>
+    <w:lsdException w:name="List Table 2 Accent 6" w:uiPriority="47"/>
+    <w:lsdException w:name="List Table 3 Accent 6" w:uiPriority="48"/>
+    <w:lsdException w:name="List Table 4 Accent 6" w:uiPriority="49"/>
+    <w:lsdException w:name="List Table 5 Dark Accent 6" w:uiPriority="50"/>
+    <w:lsdException w:name="List Table 6 Colorful Accent 6" w:uiPriority="51"/>
+    <w:lsdException w:name="List Table 7 Colorful Accent 6" w:uiPriority="52"/>
   </w:latentStyles>
   <w:style w:type="paragraph" w:default="1" w:styleId="Normal">
     <w:name w:val="Normal"/>
@@ -7797,7 +8303,6 @@
     <w:uiPriority w:val="99"/>
     <w:semiHidden/>
     <w:unhideWhenUsed/>
-    <w:qFormat/>
     <w:tblPr>
       <w:tblInd w:w="0" w:type="dxa"/>
       <w:tblCellMar>
@@ -8101,7 +8606,6 @@
     <w:basedOn w:val="TableNormal"/>
     <w:rsid w:val="00556739"/>
     <w:tblPr>
-      <w:tblInd w:w="0" w:type="dxa"/>
       <w:tblBorders>
         <w:top w:val="single" w:sz="4" w:space="0" w:color="auto"/>
         <w:left w:val="single" w:sz="4" w:space="0" w:color="auto"/>
@@ -8110,12 +8614,6 @@
         <w:insideH w:val="single" w:sz="4" w:space="0" w:color="auto"/>
         <w:insideV w:val="single" w:sz="4" w:space="0" w:color="auto"/>
       </w:tblBorders>
-      <w:tblCellMar>
-        <w:top w:w="0" w:type="dxa"/>
-        <w:left w:w="108" w:type="dxa"/>
-        <w:bottom w:w="0" w:type="dxa"/>
-        <w:right w:w="108" w:type="dxa"/>
-      </w:tblCellMar>
     </w:tblPr>
   </w:style>
   <w:style w:type="paragraph" w:customStyle="1" w:styleId="ALErgnzungen">
@@ -8768,7 +9266,6 @@
     <w:basedOn w:val="TableNormal"/>
     <w:rsid w:val="00064217"/>
     <w:tblPr>
-      <w:tblInd w:w="0" w:type="dxa"/>
       <w:tblBorders>
         <w:top w:val="single" w:sz="4" w:space="0" w:color="auto"/>
         <w:left w:val="single" w:sz="4" w:space="0" w:color="auto"/>
@@ -8777,12 +9274,6 @@
         <w:insideH w:val="single" w:sz="4" w:space="0" w:color="auto"/>
         <w:insideV w:val="single" w:sz="4" w:space="0" w:color="auto"/>
       </w:tblBorders>
-      <w:tblCellMar>
-        <w:top w:w="0" w:type="dxa"/>
-        <w:left w:w="108" w:type="dxa"/>
-        <w:bottom w:w="0" w:type="dxa"/>
-        <w:right w:w="108" w:type="dxa"/>
-      </w:tblCellMar>
     </w:tblPr>
   </w:style>
   <w:style w:type="paragraph" w:customStyle="1" w:styleId="RBNormal">
@@ -9347,7 +9838,7 @@
 </file>
 
 <file path=customXml/itemProps1.xml><?xml version="1.0" encoding="utf-8"?>
-<ds:datastoreItem xmlns:ds="http://schemas.openxmlformats.org/officeDocument/2006/customXml" ds:itemID="{B8ABE285-8C98-4C02-9EA6-B4FEBB652937}">
+<ds:datastoreItem xmlns:ds="http://schemas.openxmlformats.org/officeDocument/2006/customXml" ds:itemID="{A5F1CE7F-651D-49C0-8B79-E9FDA27E2636}">
   <ds:schemaRefs>
     <ds:schemaRef ds:uri="http://schemas.openxmlformats.org/officeDocument/2006/bibliography"/>
   </ds:schemaRefs>

</xml_diff>